<commit_message>
Changes dir en werkplan
</commit_message>
<xml_diff>
--- a/Werkplan/Werkplan Bachelor Stage [Format 2017].docx
+++ b/Werkplan/Werkplan Bachelor Stage [Format 2017].docx
@@ -31,26 +31,42 @@
                 <w:szCs w:val="40"/>
               </w:rPr>
             </w:pPr>
-            <w:fldSimple w:instr=" TITLE   \* MERGEFORMAT ">
-              <w:r>
-                <w:rPr>
-                  <w:b/>
-                  <w:color w:val="2E427B"/>
-                  <w:sz w:val="40"/>
-                  <w:szCs w:val="40"/>
-                </w:rPr>
-                <w:t>Werk</w:t>
-              </w:r>
-              <w:r>
-                <w:rPr>
-                  <w:b/>
-                  <w:color w:val="2E427B"/>
-                  <w:sz w:val="40"/>
-                  <w:szCs w:val="40"/>
-                </w:rPr>
-                <w:t>plan</w:t>
-              </w:r>
-            </w:fldSimple>
+            <w:r>
+              <w:fldChar w:fldCharType="begin"/>
+            </w:r>
+            <w:r>
+              <w:instrText xml:space="preserve"> TITLE   \* MERGEFORMAT </w:instrText>
+            </w:r>
+            <w:r>
+              <w:fldChar w:fldCharType="separate"/>
+            </w:r>
+            <w:r>
+              <w:rPr>
+                <w:b/>
+                <w:color w:val="2E427B"/>
+                <w:sz w:val="40"/>
+                <w:szCs w:val="40"/>
+              </w:rPr>
+              <w:t>Werk</w:t>
+            </w:r>
+            <w:r>
+              <w:rPr>
+                <w:b/>
+                <w:color w:val="2E427B"/>
+                <w:sz w:val="40"/>
+                <w:szCs w:val="40"/>
+              </w:rPr>
+              <w:t>plan</w:t>
+            </w:r>
+            <w:r>
+              <w:rPr>
+                <w:b/>
+                <w:color w:val="2E427B"/>
+                <w:sz w:val="40"/>
+                <w:szCs w:val="40"/>
+              </w:rPr>
+              <w:fldChar w:fldCharType="end"/>
+            </w:r>
           </w:p>
         </w:tc>
       </w:tr>
@@ -74,24 +90,52 @@
                 <w:sz w:val="40"/>
                 <w:szCs w:val="40"/>
               </w:rPr>
-              <w:t xml:space="preserve">FHIR-based informatie-uitwisseling voor </w:t>
-            </w:r>
+              <w:t>FHIR-</w:t>
+            </w:r>
+            <w:proofErr w:type="spellStart"/>
             <w:r>
               <w:rPr>
                 <w:color w:val="2E427B"/>
                 <w:sz w:val="40"/>
                 <w:szCs w:val="40"/>
               </w:rPr>
-              <w:t>bewegingszorg</w:t>
-            </w:r>
+              <w:t>based</w:t>
+            </w:r>
+            <w:proofErr w:type="spellEnd"/>
             <w:r>
               <w:rPr>
                 <w:color w:val="2E427B"/>
                 <w:sz w:val="40"/>
                 <w:szCs w:val="40"/>
               </w:rPr>
-              <w:t xml:space="preserve"> bij NL Healthcare Clinics</w:t>
-            </w:r>
+              <w:t xml:space="preserve"> informatie-uitwisseling voor </w:t>
+            </w:r>
+            <w:r>
+              <w:rPr>
+                <w:color w:val="2E427B"/>
+                <w:sz w:val="40"/>
+                <w:szCs w:val="40"/>
+              </w:rPr>
+              <w:t>bewegingszorg</w:t>
+            </w:r>
+            <w:r>
+              <w:rPr>
+                <w:color w:val="2E427B"/>
+                <w:sz w:val="40"/>
+                <w:szCs w:val="40"/>
+              </w:rPr>
+              <w:t xml:space="preserve"> bij NL Healthcare </w:t>
+            </w:r>
+            <w:proofErr w:type="spellStart"/>
+            <w:r>
+              <w:rPr>
+                <w:color w:val="2E427B"/>
+                <w:sz w:val="40"/>
+                <w:szCs w:val="40"/>
+              </w:rPr>
+              <w:t>Clinics</w:t>
+            </w:r>
+            <w:proofErr w:type="spellEnd"/>
           </w:p>
         </w:tc>
       </w:tr>
@@ -406,8 +450,16 @@
               <w:rPr>
                 <w:color w:val="2E427B"/>
               </w:rPr>
-              <w:t>Dr. Daniel Kapitan</w:t>
-            </w:r>
+              <w:t xml:space="preserve">Dr. Daniel </w:t>
+            </w:r>
+            <w:proofErr w:type="spellStart"/>
+            <w:r>
+              <w:rPr>
+                <w:color w:val="2E427B"/>
+              </w:rPr>
+              <w:t>Kapitan</w:t>
+            </w:r>
+            <w:proofErr w:type="spellEnd"/>
           </w:p>
         </w:tc>
       </w:tr>
@@ -521,19 +573,33 @@
               <w:rPr>
                 <w:color w:val="2E427B"/>
               </w:rPr>
-              <w:t>Cambridge In</w:t>
-            </w:r>
+              <w:t xml:space="preserve">Cambridge </w:t>
+            </w:r>
+            <w:proofErr w:type="spellStart"/>
             <w:r>
               <w:rPr>
                 <w:color w:val="2E427B"/>
               </w:rPr>
+              <w:t>In</w:t>
+            </w:r>
+            <w:r>
+              <w:rPr>
+                <w:color w:val="2E427B"/>
+              </w:rPr>
               <w:t>n</w:t>
             </w:r>
             <w:r>
               <w:rPr>
                 <w:color w:val="2E427B"/>
               </w:rPr>
-              <w:t>ovation Centre</w:t>
+              <w:t>ovation</w:t>
+            </w:r>
+            <w:proofErr w:type="spellEnd"/>
+            <w:r>
+              <w:rPr>
+                <w:color w:val="2E427B"/>
+              </w:rPr>
+              <w:t xml:space="preserve"> Centre</w:t>
             </w:r>
             <w:r>
               <w:rPr>
@@ -2511,8 +2577,16 @@
         <w:rPr>
           <w:rFonts w:eastAsia="MS Mincho"/>
         </w:rPr>
-        <w:t>de repository</w:t>
-      </w:r>
+        <w:t xml:space="preserve">de </w:t>
+      </w:r>
+      <w:proofErr w:type="spellStart"/>
+      <w:r>
+        <w:rPr>
+          <w:rFonts w:eastAsia="MS Mincho"/>
+        </w:rPr>
+        <w:t>repository</w:t>
+      </w:r>
+      <w:proofErr w:type="spellEnd"/>
       <w:r>
         <w:rPr>
           <w:rFonts w:eastAsia="MS Mincho"/>
@@ -2547,7 +2621,21 @@
         <w:rPr>
           <w:rFonts w:eastAsia="MS Mincho"/>
         </w:rPr>
-        <w:t xml:space="preserve">Deze repository </w:t>
+        <w:t xml:space="preserve">Deze </w:t>
+      </w:r>
+      <w:proofErr w:type="spellStart"/>
+      <w:r>
+        <w:rPr>
+          <w:rFonts w:eastAsia="MS Mincho"/>
+        </w:rPr>
+        <w:t>repository</w:t>
+      </w:r>
+      <w:proofErr w:type="spellEnd"/>
+      <w:r>
+        <w:rPr>
+          <w:rFonts w:eastAsia="MS Mincho"/>
+        </w:rPr>
+        <w:t xml:space="preserve"> </w:t>
       </w:r>
       <w:r>
         <w:rPr>
@@ -3273,17 +3361,42 @@
     <w:p>
       <w:pPr>
         <w:pStyle w:val="Kop2"/>
-        <w:rPr>
-          <w:rFonts w:eastAsia="MS Mincho"/>
-        </w:rPr>
+        <w:numPr>
+          <w:ilvl w:val="0"/>
+          <w:numId w:val="0"/>
+        </w:numPr>
+        <w:ind w:left="576" w:hanging="576"/>
+        <w:rPr>
+          <w:rFonts w:eastAsia="MS Mincho"/>
+        </w:rPr>
+        <w:sectPr>
+          <w:headerReference w:type="default" r:id="rId10"/>
+          <w:footerReference w:type="default" r:id="rId11"/>
+          <w:headerReference w:type="first" r:id="rId12"/>
+          <w:footerReference w:type="first" r:id="rId13"/>
+          <w:pgSz w:w="11906" w:h="16838"/>
+          <w:pgMar w:top="2268" w:right="1418" w:bottom="1418" w:left="1418" w:header="709" w:footer="709" w:gutter="0"/>
+          <w:cols w:space="708"/>
+          <w:titlePg/>
+          <w:docGrid w:linePitch="360"/>
+        </w:sectPr>
       </w:pPr>
       <w:bookmarkStart w:id="9" w:name="_Toc30491255"/>
       <w:bookmarkStart w:id="10" w:name="_Toc45629232"/>
       <w:bookmarkStart w:id="11" w:name="_Toc472593949"/>
-      <w:r>
-        <w:rPr>
-          <w:rFonts w:eastAsia="MS Mincho"/>
-        </w:rPr>
+    </w:p>
+    <w:p>
+      <w:pPr>
+        <w:pStyle w:val="Kop2"/>
+        <w:rPr>
+          <w:rFonts w:eastAsia="MS Mincho"/>
+        </w:rPr>
+      </w:pPr>
+      <w:r>
+        <w:rPr>
+          <w:rFonts w:eastAsia="MS Mincho"/>
+        </w:rPr>
+        <w:lastRenderedPageBreak/>
         <w:t>Goedkeuring</w:t>
       </w:r>
       <w:bookmarkEnd w:id="9"/>
@@ -3320,13 +3433,59 @@
           <w:szCs w:val="20"/>
         </w:rPr>
       </w:pPr>
+      <w:proofErr w:type="gramStart"/>
       <w:r>
         <w:rPr>
           <w:i/>
           <w:sz w:val="20"/>
           <w:szCs w:val="20"/>
         </w:rPr>
-        <w:t>Accepteert  de dagelijkse begeleider als aanbieder van de bachelor stage de dagelijkse begeleiding en wetenschappelijke supervisie van de student te verlenen. De begeleider zal alle voorzieningen treffen (werkplek, PC, toegang tot bibliotheek, documentatie, gegevens etc) om de student te faciliteren. De dagelijkse begeleider is minimaal eenmaal per week beschikbaar voor overleg met de student.</w:t>
+        <w:t>Accepteert  de</w:t>
+      </w:r>
+      <w:proofErr w:type="gramEnd"/>
+      <w:r>
+        <w:rPr>
+          <w:i/>
+          <w:sz w:val="20"/>
+          <w:szCs w:val="20"/>
+        </w:rPr>
+        <w:t xml:space="preserve"> dagelijkse begeleider als aanbieder van de bachelor stage de dagelijkse begeleiding en wetenschappelijke supervisie van de student te verlenen. De begeleider zal alle voorzieningen treffen (werkplek, </w:t>
+      </w:r>
+      <w:proofErr w:type="gramStart"/>
+      <w:r>
+        <w:rPr>
+          <w:i/>
+          <w:sz w:val="20"/>
+          <w:szCs w:val="20"/>
+        </w:rPr>
+        <w:t>PC</w:t>
+      </w:r>
+      <w:proofErr w:type="gramEnd"/>
+      <w:r>
+        <w:rPr>
+          <w:i/>
+          <w:sz w:val="20"/>
+          <w:szCs w:val="20"/>
+        </w:rPr>
+        <w:t xml:space="preserve">, toegang tot bibliotheek, documentatie, gegevens </w:t>
+      </w:r>
+      <w:proofErr w:type="spellStart"/>
+      <w:r>
+        <w:rPr>
+          <w:i/>
+          <w:sz w:val="20"/>
+          <w:szCs w:val="20"/>
+        </w:rPr>
+        <w:t>etc</w:t>
+      </w:r>
+      <w:proofErr w:type="spellEnd"/>
+      <w:r>
+        <w:rPr>
+          <w:i/>
+          <w:sz w:val="20"/>
+          <w:szCs w:val="20"/>
+        </w:rPr>
+        <w:t>) om de student te faciliteren. De dagelijkse begeleider is minimaal eenmaal per week beschikbaar voor overleg met de student.</w:t>
       </w:r>
     </w:p>
     <w:p>
@@ -3348,7 +3507,25 @@
           <w:sz w:val="20"/>
           <w:szCs w:val="20"/>
         </w:rPr>
-        <w:t xml:space="preserve">Accepteert de supervisor als medebegeleider van de bachelor stage  de wetenschappelijke supervisie van de student  mede te verlenen en gedurende de stage viermaal voor overleg met de student beschikbaar te zijn: bij de goedkeuring van het werkplan, halverwege de stage, en twee keer bij de beoordeling van (concept versie en definitieve versie van) het paper. </w:t>
+        <w:t xml:space="preserve">Accepteert de supervisor als medebegeleider van de bachelor </w:t>
+      </w:r>
+      <w:proofErr w:type="gramStart"/>
+      <w:r>
+        <w:rPr>
+          <w:i/>
+          <w:sz w:val="20"/>
+          <w:szCs w:val="20"/>
+        </w:rPr>
+        <w:t>stage  de</w:t>
+      </w:r>
+      <w:proofErr w:type="gramEnd"/>
+      <w:r>
+        <w:rPr>
+          <w:i/>
+          <w:sz w:val="20"/>
+          <w:szCs w:val="20"/>
+        </w:rPr>
+        <w:t xml:space="preserve"> wetenschappelijke supervisie van de student  mede te verlenen en gedurende de stage viermaal voor overleg met de student beschikbaar te zijn: bij de goedkeuring van het werkplan, halverwege de stage, en twee keer bij de beoordeling van (concept versie en definitieve versie van) het paper. </w:t>
       </w:r>
       <w:r>
         <w:rPr>
@@ -3379,7 +3556,25 @@
           <w:sz w:val="20"/>
           <w:szCs w:val="20"/>
         </w:rPr>
-        <w:t>Accepteert de student zijn/haar verantwoordelijkheid om de stage conform de eisen die aan de bachelor stage door de coördinator, de opleiding, de Universiteit van Amsterdam worden gesteld, uit te voeren. Hierbij dient de student elke week te  rapporteren over zijn vorderingen aan de begeleider en tijdens het overleg met de supervisor.</w:t>
+        <w:t xml:space="preserve">Accepteert de student zijn/haar verantwoordelijkheid om de stage conform de eisen die aan de bachelor stage door de coördinator, de opleiding, de Universiteit van Amsterdam worden gesteld, uit te voeren. Hierbij dient de student elke week </w:t>
+      </w:r>
+      <w:proofErr w:type="gramStart"/>
+      <w:r>
+        <w:rPr>
+          <w:i/>
+          <w:sz w:val="20"/>
+          <w:szCs w:val="20"/>
+        </w:rPr>
+        <w:t>te  rapporteren</w:t>
+      </w:r>
+      <w:proofErr w:type="gramEnd"/>
+      <w:r>
+        <w:rPr>
+          <w:i/>
+          <w:sz w:val="20"/>
+          <w:szCs w:val="20"/>
+        </w:rPr>
+        <w:t xml:space="preserve"> over zijn vorderingen aan de begeleider en tijdens het overleg met de supervisor.</w:t>
       </w:r>
     </w:p>
     <w:p>
@@ -3465,7 +3660,6 @@
                 <w:sz w:val="18"/>
                 <w:szCs w:val="18"/>
               </w:rPr>
-              <w:lastRenderedPageBreak/>
               <w:t>Naam</w:t>
             </w:r>
           </w:p>
@@ -3608,8 +3802,20 @@
                 <w:sz w:val="18"/>
                 <w:szCs w:val="18"/>
               </w:rPr>
-              <w:t>D. Kapitan</w:t>
-            </w:r>
+              <w:t xml:space="preserve">D. </w:t>
+            </w:r>
+            <w:proofErr w:type="spellStart"/>
+            <w:r>
+              <w:rPr>
+                <w:rFonts w:ascii="Verdana" w:eastAsia="MS Mincho" w:hAnsi="Verdana"/>
+                <w:i w:val="0"/>
+                <w:color w:val="auto"/>
+                <w:sz w:val="18"/>
+                <w:szCs w:val="18"/>
+              </w:rPr>
+              <w:t>Kapitan</w:t>
+            </w:r>
+            <w:proofErr w:type="spellEnd"/>
           </w:p>
         </w:tc>
         <w:tc>
@@ -3650,7 +3856,7 @@
                           </pic:cNvPicPr>
                         </pic:nvPicPr>
                         <pic:blipFill>
-                          <a:blip r:embed="rId10" cstate="print">
+                          <a:blip r:embed="rId14" cstate="print">
                             <a:extLst>
                               <a:ext uri="{28A0092B-C50C-407E-A947-70E740481C1C}">
                                 <a14:useLocalDpi xmlns:a14="http://schemas.microsoft.com/office/drawing/2010/main" val="0"/>
@@ -3719,7 +3925,7 @@
                 <w:color w:val="auto"/>
               </w:rPr>
             </w:pPr>
-            <w:hyperlink r:id="rId11" w:history="1">
+            <w:hyperlink r:id="rId15" w:history="1">
               <w:r>
                 <w:rPr>
                   <w:rStyle w:val="Hyperlink"/>
@@ -3877,7 +4083,7 @@
                 <w:lang w:val="en-US"/>
               </w:rPr>
             </w:pPr>
-            <w:hyperlink r:id="rId12" w:history="1">
+            <w:hyperlink r:id="rId16" w:history="1">
               <w:r>
                 <w:rPr>
                   <w:rStyle w:val="Hyperlink"/>
@@ -3929,6 +4135,7 @@
                 <w:lang w:val="en-US"/>
               </w:rPr>
             </w:pPr>
+            <w:proofErr w:type="spellStart"/>
             <w:r>
               <w:rPr>
                 <w:rFonts w:ascii="Verdana" w:eastAsia="MS Mincho" w:hAnsi="Verdana"/>
@@ -3938,6 +4145,7 @@
               </w:rPr>
               <w:t>Zeven</w:t>
             </w:r>
+            <w:proofErr w:type="spellEnd"/>
           </w:p>
         </w:tc>
       </w:tr>
@@ -3961,6 +4169,7 @@
                 <w:lang w:val="en-US"/>
               </w:rPr>
             </w:pPr>
+            <w:proofErr w:type="spellStart"/>
             <w:r>
               <w:rPr>
                 <w:rFonts w:ascii="Verdana" w:eastAsia="MS Mincho" w:hAnsi="Verdana"/>
@@ -3970,8 +4179,22 @@
                 <w:szCs w:val="18"/>
                 <w:lang w:val="en-US"/>
               </w:rPr>
-              <w:t>M.W.Jaspers</w:t>
-            </w:r>
+              <w:t>M.</w:t>
+            </w:r>
+            <w:proofErr w:type="gramStart"/>
+            <w:r>
+              <w:rPr>
+                <w:rFonts w:ascii="Verdana" w:eastAsia="MS Mincho" w:hAnsi="Verdana"/>
+                <w:i w:val="0"/>
+                <w:color w:val="auto"/>
+                <w:sz w:val="18"/>
+                <w:szCs w:val="18"/>
+                <w:lang w:val="en-US"/>
+              </w:rPr>
+              <w:t>W.Jaspers</w:t>
+            </w:r>
+            <w:proofErr w:type="spellEnd"/>
+            <w:proofErr w:type="gramEnd"/>
           </w:p>
         </w:tc>
         <w:tc>
@@ -4011,8 +4234,19 @@
                 <w:color w:val="auto"/>
                 <w:lang w:val="en-US"/>
               </w:rPr>
-              <w:t>Stage coördinator</w:t>
-            </w:r>
+              <w:t xml:space="preserve">Stage </w:t>
+            </w:r>
+            <w:proofErr w:type="spellStart"/>
+            <w:r>
+              <w:rPr>
+                <w:rFonts w:ascii="Verdana" w:eastAsia="MS Mincho" w:hAnsi="Verdana"/>
+                <w:i w:val="0"/>
+                <w:color w:val="auto"/>
+                <w:lang w:val="en-US"/>
+              </w:rPr>
+              <w:t>coördinator</w:t>
+            </w:r>
+            <w:proofErr w:type="spellEnd"/>
           </w:p>
         </w:tc>
         <w:tc>
@@ -4029,7 +4263,7 @@
                 <w:lang w:val="en-US"/>
               </w:rPr>
             </w:pPr>
-            <w:hyperlink r:id="rId13" w:history="1">
+            <w:hyperlink r:id="rId17" w:history="1">
               <w:r>
                 <w:rPr>
                   <w:rStyle w:val="Hyperlink"/>
@@ -4081,6 +4315,7 @@
                 <w:lang w:val="en-US"/>
               </w:rPr>
             </w:pPr>
+            <w:proofErr w:type="spellStart"/>
             <w:r>
               <w:rPr>
                 <w:rFonts w:ascii="Verdana" w:eastAsia="MS Mincho" w:hAnsi="Verdana"/>
@@ -4090,6 +4325,7 @@
               </w:rPr>
               <w:t>Zeven</w:t>
             </w:r>
+            <w:proofErr w:type="spellEnd"/>
           </w:p>
         </w:tc>
       </w:tr>
@@ -4101,33 +4337,13 @@
           <w:szCs w:val="20"/>
           <w:lang w:val="en-US"/>
         </w:rPr>
-      </w:pPr>
-    </w:p>
-    <w:p>
-      <w:pPr>
-        <w:rPr>
-          <w:sz w:val="20"/>
-          <w:szCs w:val="20"/>
-          <w:lang w:val="en-US"/>
-        </w:rPr>
-      </w:pPr>
-    </w:p>
-    <w:p>
-      <w:pPr>
-        <w:rPr>
-          <w:sz w:val="20"/>
-          <w:szCs w:val="20"/>
-          <w:lang w:val="en-US"/>
-        </w:rPr>
-      </w:pPr>
-    </w:p>
-    <w:p>
-      <w:pPr>
-        <w:rPr>
-          <w:sz w:val="20"/>
-          <w:szCs w:val="20"/>
-          <w:lang w:val="en-US"/>
-        </w:rPr>
+        <w:sectPr>
+          <w:pgSz w:w="11906" w:h="16838"/>
+          <w:pgMar w:top="2268" w:right="1418" w:bottom="1418" w:left="1418" w:header="709" w:footer="709" w:gutter="0"/>
+          <w:cols w:space="708"/>
+          <w:titlePg/>
+          <w:docGrid w:linePitch="360"/>
+        </w:sectPr>
       </w:pPr>
     </w:p>
     <w:p>
@@ -4144,6 +4360,7 @@
         <w:rPr>
           <w:rFonts w:eastAsia="MS Mincho"/>
         </w:rPr>
+        <w:lastRenderedPageBreak/>
         <w:t>Versp</w:t>
       </w:r>
       <w:r>
@@ -4323,8 +4540,18 @@
                 <w:i w:val="0"/>
                 <w:color w:val="auto"/>
               </w:rPr>
-              <w:t>D. Kapitan</w:t>
-            </w:r>
+              <w:t xml:space="preserve">D. </w:t>
+            </w:r>
+            <w:proofErr w:type="spellStart"/>
+            <w:r>
+              <w:rPr>
+                <w:rFonts w:ascii="Verdana" w:eastAsia="MS Mincho" w:hAnsi="Verdana"/>
+                <w:i w:val="0"/>
+                <w:color w:val="auto"/>
+              </w:rPr>
+              <w:t>Kapitan</w:t>
+            </w:r>
+            <w:proofErr w:type="spellEnd"/>
           </w:p>
         </w:tc>
         <w:tc>
@@ -4371,8 +4598,6 @@
               </w:rPr>
               <w:t>19</w:t>
             </w:r>
-            <w:bookmarkStart w:id="15" w:name="_GoBack"/>
-            <w:bookmarkEnd w:id="15"/>
             <w:r>
               <w:rPr>
                 <w:rFonts w:ascii="Verdana" w:eastAsia="MS Mincho" w:hAnsi="Verdana"/>
@@ -4632,20 +4857,20 @@
           <w:rFonts w:eastAsia="MS Mincho"/>
         </w:rPr>
       </w:pPr>
-      <w:bookmarkStart w:id="16" w:name="_Toc339894427"/>
-      <w:bookmarkStart w:id="17" w:name="_Toc30491258"/>
-      <w:bookmarkStart w:id="18" w:name="_Toc45629235"/>
-      <w:bookmarkStart w:id="19" w:name="_Toc472593951"/>
+      <w:bookmarkStart w:id="15" w:name="_Toc339894427"/>
+      <w:bookmarkStart w:id="16" w:name="_Toc30491258"/>
+      <w:bookmarkStart w:id="17" w:name="_Toc45629235"/>
+      <w:bookmarkStart w:id="18" w:name="_Toc472593951"/>
+      <w:bookmarkEnd w:id="15"/>
+      <w:r>
+        <w:rPr>
+          <w:rFonts w:eastAsia="MS Mincho"/>
+        </w:rPr>
+        <w:t>Doel van dit document</w:t>
+      </w:r>
       <w:bookmarkEnd w:id="16"/>
-      <w:r>
-        <w:rPr>
-          <w:rFonts w:eastAsia="MS Mincho"/>
-        </w:rPr>
-        <w:t>Doel van dit document</w:t>
-      </w:r>
       <w:bookmarkEnd w:id="17"/>
       <w:bookmarkEnd w:id="18"/>
-      <w:bookmarkEnd w:id="19"/>
     </w:p>
     <w:p>
       <w:pPr>
@@ -4686,7 +4911,21 @@
         <w:rPr>
           <w:color w:val="000000"/>
         </w:rPr>
-        <w:t xml:space="preserve"> is de baseline voor de Stuurgroep om het project fase voor fase te bewaken en te sturen. Het </w:t>
+        <w:t xml:space="preserve"> is de baseline voor de Stuurgroep om het </w:t>
+      </w:r>
+      <w:proofErr w:type="gramStart"/>
+      <w:r>
+        <w:rPr>
+          <w:color w:val="000000"/>
+        </w:rPr>
+        <w:t>project fase</w:t>
+      </w:r>
+      <w:proofErr w:type="gramEnd"/>
+      <w:r>
+        <w:rPr>
+          <w:color w:val="000000"/>
+        </w:rPr>
+        <w:t xml:space="preserve"> voor fase te bewaken en te sturen. Het </w:t>
       </w:r>
       <w:r>
         <w:rPr>
@@ -4716,10 +4955,6 @@
     <w:p>
       <w:pPr>
         <w:sectPr>
-          <w:headerReference w:type="default" r:id="rId14"/>
-          <w:footerReference w:type="default" r:id="rId15"/>
-          <w:headerReference w:type="first" r:id="rId16"/>
-          <w:footerReference w:type="first" r:id="rId17"/>
           <w:pgSz w:w="11906" w:h="16838"/>
           <w:pgMar w:top="2268" w:right="1418" w:bottom="1418" w:left="1418" w:header="709" w:footer="709" w:gutter="0"/>
           <w:cols w:space="708"/>
@@ -4735,7 +4970,7 @@
           <w:rFonts w:eastAsia="MS Mincho"/>
         </w:rPr>
       </w:pPr>
-      <w:bookmarkStart w:id="20" w:name="_Toc472593952"/>
+      <w:bookmarkStart w:id="19" w:name="_Toc472593952"/>
       <w:r>
         <w:rPr>
           <w:rFonts w:eastAsia="MS Mincho"/>
@@ -4743,409 +4978,609 @@
         <w:lastRenderedPageBreak/>
         <w:t>Introductie project</w:t>
       </w:r>
+      <w:bookmarkEnd w:id="19"/>
+    </w:p>
+    <w:p>
+      <w:pPr>
+        <w:rPr>
+          <w:rFonts w:eastAsia="MS Mincho"/>
+        </w:rPr>
+      </w:pPr>
+      <w:r>
+        <w:rPr>
+          <w:rFonts w:eastAsia="MS Mincho"/>
+        </w:rPr>
+        <w:t xml:space="preserve">De patiënt wil tegenwoordig meer regie op </w:t>
+      </w:r>
+      <w:r>
+        <w:rPr>
+          <w:rFonts w:eastAsia="MS Mincho"/>
+        </w:rPr>
+        <w:t>zijn</w:t>
+      </w:r>
+      <w:r>
+        <w:rPr>
+          <w:rFonts w:eastAsia="MS Mincho"/>
+        </w:rPr>
+        <w:t xml:space="preserve"> ei</w:t>
+      </w:r>
+      <w:r>
+        <w:rPr>
+          <w:rFonts w:eastAsia="MS Mincho"/>
+        </w:rPr>
+        <w:t>gen gezondheid kunnen voeren. O</w:t>
+      </w:r>
+      <w:r>
+        <w:rPr>
+          <w:rFonts w:eastAsia="MS Mincho"/>
+        </w:rPr>
+        <w:t xml:space="preserve">m dit te bereiken is toegang tot hun gegevens nodig. Bij een op de vier ziekenhuizen is dit al mogelijk doordat zij een patiënten portaal hebben [1]. </w:t>
+      </w:r>
+      <w:r>
+        <w:rPr>
+          <w:rFonts w:eastAsia="MS Mincho"/>
+        </w:rPr>
+        <w:t xml:space="preserve">Om de patiënt toegang te verlenen tot hun gegevens is informatie-uitwisseling nodig. Hiervoor heeft </w:t>
+      </w:r>
+      <w:r>
+        <w:rPr>
+          <w:rFonts w:eastAsia="MS Mincho"/>
+        </w:rPr>
+        <w:t>De Eerste Kamer op vier Oktober</w:t>
+      </w:r>
+      <w:r>
+        <w:rPr>
+          <w:rFonts w:eastAsia="MS Mincho"/>
+        </w:rPr>
+        <w:t xml:space="preserve"> een</w:t>
+      </w:r>
+      <w:r>
+        <w:rPr>
+          <w:rFonts w:eastAsia="MS Mincho"/>
+        </w:rPr>
+        <w:t xml:space="preserve"> akkoord gegeven voor </w:t>
+      </w:r>
+      <w:r>
+        <w:rPr>
+          <w:rFonts w:eastAsia="MS Mincho"/>
+        </w:rPr>
+        <w:t>het</w:t>
+      </w:r>
+      <w:r>
+        <w:rPr>
+          <w:rFonts w:eastAsia="MS Mincho"/>
+        </w:rPr>
+        <w:t xml:space="preserve"> wetvoorstel </w:t>
+      </w:r>
+      <w:r>
+        <w:rPr>
+          <w:rFonts w:eastAsia="MS Mincho"/>
+        </w:rPr>
+        <w:t>over</w:t>
+      </w:r>
+      <w:r>
+        <w:rPr>
+          <w:rFonts w:eastAsia="MS Mincho"/>
+        </w:rPr>
+        <w:t xml:space="preserve"> de uitwisseling van patiëntengegevens waardoor ziekenhuizen nu de mogelijkheid hebben om informatie over </w:t>
+      </w:r>
+      <w:r>
+        <w:rPr>
+          <w:rFonts w:eastAsia="MS Mincho"/>
+        </w:rPr>
+        <w:t xml:space="preserve">de patiënt uit te wisselen [2]. Naar aanleiding van het wetvoorstel over de informatie-uitwisseling heeft de Nederlandse Vereniging van Ziekenhuizen (NVZ) het </w:t>
+      </w:r>
+      <w:r>
+        <w:rPr>
+          <w:rFonts w:eastAsia="MS Mincho"/>
+        </w:rPr>
+        <w:t>Versnellingsprogramma Informatie-uitwisseling Patiënt en Professional (VIPP) geïntroduceerd om ziekenhuizen te helpen met de informatie-uitwisseling tus</w:t>
+      </w:r>
+      <w:r>
+        <w:rPr>
+          <w:rFonts w:eastAsia="MS Mincho"/>
+        </w:rPr>
+        <w:t>sen behandelaars en behandelaar en patiënt [3</w:t>
+      </w:r>
+      <w:r>
+        <w:rPr>
+          <w:rFonts w:eastAsia="MS Mincho"/>
+        </w:rPr>
+        <w:t>].</w:t>
+      </w:r>
+      <w:r>
+        <w:rPr>
+          <w:rFonts w:eastAsia="MS Mincho"/>
+        </w:rPr>
+        <w:t xml:space="preserve"> Het VIPP gebruikt voor de informatie-uitwisseling de standaard die gedefinieerd staat in de </w:t>
+      </w:r>
+      <w:proofErr w:type="spellStart"/>
+      <w:r>
+        <w:rPr>
+          <w:rFonts w:eastAsia="MS Mincho"/>
+        </w:rPr>
+        <w:t>Basisgegevensset</w:t>
+      </w:r>
+      <w:proofErr w:type="spellEnd"/>
+      <w:r>
+        <w:rPr>
+          <w:rFonts w:eastAsia="MS Mincho"/>
+        </w:rPr>
+        <w:t xml:space="preserve"> Zorg (</w:t>
+      </w:r>
+      <w:proofErr w:type="spellStart"/>
+      <w:r>
+        <w:rPr>
+          <w:rFonts w:eastAsia="MS Mincho"/>
+        </w:rPr>
+        <w:t>BgZ</w:t>
+      </w:r>
+      <w:proofErr w:type="spellEnd"/>
+      <w:r>
+        <w:rPr>
+          <w:rFonts w:eastAsia="MS Mincho"/>
+        </w:rPr>
+        <w:t>), deze standaard is ontwikkeld binnen het programma Registratie aan de bron [4].</w:t>
+      </w:r>
+    </w:p>
+    <w:p>
+      <w:pPr>
+        <w:rPr>
+          <w:rFonts w:eastAsia="MS Mincho"/>
+        </w:rPr>
+      </w:pPr>
+      <w:r>
+        <w:rPr>
+          <w:rFonts w:eastAsia="MS Mincho"/>
+        </w:rPr>
+        <w:t>D</w:t>
+      </w:r>
+      <w:r>
+        <w:rPr>
+          <w:rFonts w:eastAsia="MS Mincho"/>
+        </w:rPr>
+        <w:t xml:space="preserve">e </w:t>
+      </w:r>
+      <w:proofErr w:type="spellStart"/>
+      <w:r>
+        <w:rPr>
+          <w:rFonts w:eastAsia="MS Mincho"/>
+        </w:rPr>
+        <w:t>BgZ</w:t>
+      </w:r>
+      <w:proofErr w:type="spellEnd"/>
+      <w:r>
+        <w:rPr>
+          <w:rFonts w:eastAsia="MS Mincho"/>
+        </w:rPr>
+        <w:t xml:space="preserve"> beschrijft</w:t>
+      </w:r>
+      <w:r>
+        <w:rPr>
+          <w:rFonts w:eastAsia="MS Mincho"/>
+        </w:rPr>
+        <w:t xml:space="preserve"> hoe</w:t>
+      </w:r>
+      <w:r>
+        <w:rPr>
+          <w:rFonts w:eastAsia="MS Mincho"/>
+        </w:rPr>
+        <w:t xml:space="preserve"> aan de hand van Zorginformatiebouwstenen gegevens over de patiënt</w:t>
+      </w:r>
+      <w:r>
+        <w:rPr>
+          <w:rFonts w:eastAsia="MS Mincho"/>
+        </w:rPr>
+        <w:t xml:space="preserve"> worden</w:t>
+      </w:r>
+      <w:r>
+        <w:rPr>
+          <w:rFonts w:eastAsia="MS Mincho"/>
+        </w:rPr>
+        <w:t xml:space="preserve"> geregistreerd. Een Zorginformatiebouwsteen (ZIB) beschrijft nauwkeurig wat tijdens een zorgproces over de patiënt</w:t>
+      </w:r>
+      <w:r>
+        <w:rPr>
+          <w:rFonts w:eastAsia="MS Mincho"/>
+        </w:rPr>
+        <w:t xml:space="preserve"> kan of</w:t>
+      </w:r>
+      <w:r>
+        <w:rPr>
+          <w:rFonts w:eastAsia="MS Mincho"/>
+        </w:rPr>
+        <w:t xml:space="preserve"> moet worden geregistreerd [5]. Deze standaard is ontwikkeld vanwege de verschillende elektronische patiëntendossiers (EPD) in de ziekenhuizen.</w:t>
+      </w:r>
+    </w:p>
+    <w:p>
+      <w:pPr>
+        <w:rPr>
+          <w:rFonts w:eastAsia="MS Mincho"/>
+        </w:rPr>
+      </w:pPr>
+      <w:r>
+        <w:rPr>
+          <w:rFonts w:eastAsia="MS Mincho"/>
+        </w:rPr>
+        <w:t xml:space="preserve">Voor de informatie-uitwisseling tussen de verschillende </w:t>
+      </w:r>
+      <w:proofErr w:type="spellStart"/>
+      <w:r>
+        <w:rPr>
+          <w:rFonts w:eastAsia="MS Mincho"/>
+        </w:rPr>
+        <w:t>EPD’s</w:t>
+      </w:r>
+      <w:proofErr w:type="spellEnd"/>
+      <w:r>
+        <w:rPr>
+          <w:rFonts w:eastAsia="MS Mincho"/>
+        </w:rPr>
+        <w:t xml:space="preserve"> bestaan ook andere standaarden, zoals</w:t>
+      </w:r>
+      <w:r>
+        <w:rPr>
+          <w:rFonts w:eastAsia="MS Mincho"/>
+        </w:rPr>
+        <w:t xml:space="preserve"> HL7</w:t>
+      </w:r>
+      <w:r>
+        <w:rPr>
+          <w:rFonts w:eastAsia="MS Mincho"/>
+        </w:rPr>
+        <w:t xml:space="preserve"> </w:t>
+      </w:r>
+      <w:r>
+        <w:rPr>
+          <w:rFonts w:eastAsia="MS Mincho"/>
+        </w:rPr>
+        <w:t xml:space="preserve">FHIR en ISO-standaarden. FHIR staat voor </w:t>
+      </w:r>
+      <w:proofErr w:type="spellStart"/>
+      <w:r>
+        <w:rPr>
+          <w:rFonts w:eastAsia="MS Mincho"/>
+        </w:rPr>
+        <w:t>Fast</w:t>
+      </w:r>
+      <w:proofErr w:type="spellEnd"/>
+      <w:r>
+        <w:rPr>
+          <w:rFonts w:eastAsia="MS Mincho"/>
+        </w:rPr>
+        <w:t xml:space="preserve"> Health </w:t>
+      </w:r>
+      <w:proofErr w:type="spellStart"/>
+      <w:r>
+        <w:rPr>
+          <w:rFonts w:eastAsia="MS Mincho"/>
+        </w:rPr>
+        <w:t>Interoperability</w:t>
+      </w:r>
+      <w:proofErr w:type="spellEnd"/>
+      <w:r>
+        <w:rPr>
+          <w:rFonts w:eastAsia="MS Mincho"/>
+        </w:rPr>
+        <w:t xml:space="preserve"> Resources</w:t>
+      </w:r>
+      <w:r>
+        <w:rPr>
+          <w:rFonts w:eastAsia="MS Mincho"/>
+        </w:rPr>
+        <w:t>. Het</w:t>
+      </w:r>
+      <w:r>
+        <w:rPr>
+          <w:rFonts w:eastAsia="MS Mincho"/>
+        </w:rPr>
+        <w:t xml:space="preserve"> is een internationale standaard,</w:t>
+      </w:r>
+      <w:r>
+        <w:rPr>
+          <w:rFonts w:eastAsia="MS Mincho"/>
+        </w:rPr>
+        <w:t xml:space="preserve"> waarin gebruikt wordt</w:t>
+      </w:r>
+      <w:r>
+        <w:rPr>
+          <w:rFonts w:eastAsia="MS Mincho"/>
+        </w:rPr>
+        <w:t xml:space="preserve"> gebruikt gemaakt van</w:t>
+      </w:r>
+      <w:r>
+        <w:rPr>
+          <w:rFonts w:eastAsia="MS Mincho"/>
+        </w:rPr>
+        <w:t xml:space="preserve"> met</w:t>
+      </w:r>
+      <w:r>
+        <w:rPr>
+          <w:rFonts w:eastAsia="MS Mincho"/>
+        </w:rPr>
+        <w:t xml:space="preserve"> </w:t>
+      </w:r>
+      <w:proofErr w:type="spellStart"/>
+      <w:r>
+        <w:rPr>
+          <w:rFonts w:eastAsia="MS Mincho"/>
+        </w:rPr>
+        <w:t>ZIB</w:t>
+      </w:r>
+      <w:r>
+        <w:rPr>
+          <w:rFonts w:eastAsia="MS Mincho"/>
+        </w:rPr>
+        <w:t>’</w:t>
+      </w:r>
+      <w:r>
+        <w:rPr>
+          <w:rFonts w:eastAsia="MS Mincho"/>
+        </w:rPr>
+        <w:t>s</w:t>
+      </w:r>
+      <w:proofErr w:type="spellEnd"/>
+      <w:r>
+        <w:rPr>
+          <w:rFonts w:eastAsia="MS Mincho"/>
+        </w:rPr>
+        <w:t xml:space="preserve"> vergelijkbare “resources”</w:t>
+      </w:r>
+      <w:r>
+        <w:rPr>
+          <w:rFonts w:eastAsia="MS Mincho"/>
+        </w:rPr>
+        <w:t xml:space="preserve"> [6]. </w:t>
+      </w:r>
+      <w:r>
+        <w:rPr>
+          <w:rFonts w:eastAsia="MS Mincho"/>
+        </w:rPr>
+        <w:t xml:space="preserve">Voor de ISO-standaarden wordt in dit onderzoek gekeken naar de ISO/EN-standaarden, dit zijn standaarden van de European Norm (EN) die een bestaande ISO-standaard hebben overgenomen van de International </w:t>
+      </w:r>
+      <w:proofErr w:type="spellStart"/>
+      <w:r>
+        <w:rPr>
+          <w:rFonts w:eastAsia="MS Mincho"/>
+        </w:rPr>
+        <w:t>Organization</w:t>
+      </w:r>
+      <w:proofErr w:type="spellEnd"/>
+      <w:r>
+        <w:rPr>
+          <w:rFonts w:eastAsia="MS Mincho"/>
+        </w:rPr>
+        <w:t xml:space="preserve"> </w:t>
+      </w:r>
+      <w:proofErr w:type="spellStart"/>
+      <w:r>
+        <w:rPr>
+          <w:rFonts w:eastAsia="MS Mincho"/>
+        </w:rPr>
+        <w:t>for</w:t>
+      </w:r>
+      <w:proofErr w:type="spellEnd"/>
+      <w:r>
+        <w:rPr>
+          <w:rFonts w:eastAsia="MS Mincho"/>
+        </w:rPr>
+        <w:t xml:space="preserve"> </w:t>
+      </w:r>
+      <w:proofErr w:type="spellStart"/>
+      <w:r>
+        <w:rPr>
+          <w:rFonts w:eastAsia="MS Mincho"/>
+        </w:rPr>
+        <w:t>Standardization</w:t>
+      </w:r>
+      <w:proofErr w:type="spellEnd"/>
+      <w:r>
+        <w:rPr>
+          <w:rFonts w:eastAsia="MS Mincho"/>
+        </w:rPr>
+        <w:t xml:space="preserve"> (ISO) [7].</w:t>
+      </w:r>
+      <w:r>
+        <w:rPr>
+          <w:rFonts w:eastAsia="MS Mincho"/>
+        </w:rPr>
+        <w:t xml:space="preserve"> Het gaat hier om de </w:t>
+      </w:r>
+      <w:proofErr w:type="spellStart"/>
+      <w:r>
+        <w:rPr>
+          <w:rFonts w:eastAsia="MS Mincho"/>
+        </w:rPr>
+        <w:t>EHRCom</w:t>
+      </w:r>
+      <w:proofErr w:type="spellEnd"/>
+      <w:r>
+        <w:rPr>
+          <w:rFonts w:eastAsia="MS Mincho"/>
+        </w:rPr>
+        <w:t xml:space="preserve"> (EN-</w:t>
+      </w:r>
+      <w:r>
+        <w:rPr>
+          <w:rFonts w:eastAsia="MS Mincho"/>
+        </w:rPr>
+        <w:t>ISO</w:t>
+      </w:r>
+      <w:r>
+        <w:rPr>
+          <w:rFonts w:eastAsia="MS Mincho"/>
+        </w:rPr>
+        <w:t xml:space="preserve"> </w:t>
+      </w:r>
+      <w:r>
+        <w:rPr>
+          <w:rFonts w:eastAsia="MS Mincho"/>
+        </w:rPr>
+        <w:t>136060</w:t>
+      </w:r>
+      <w:r>
+        <w:rPr>
+          <w:rFonts w:eastAsia="MS Mincho"/>
+        </w:rPr>
+        <w:t>)</w:t>
+      </w:r>
+      <w:r>
+        <w:rPr>
+          <w:rFonts w:eastAsia="MS Mincho"/>
+        </w:rPr>
+        <w:t>, HISA</w:t>
+      </w:r>
+      <w:r>
+        <w:rPr>
+          <w:rFonts w:eastAsia="MS Mincho"/>
+        </w:rPr>
+        <w:t xml:space="preserve"> (EN-</w:t>
+      </w:r>
+      <w:r>
+        <w:rPr>
+          <w:rFonts w:eastAsia="MS Mincho"/>
+        </w:rPr>
+        <w:t>ISO 12967</w:t>
+      </w:r>
+      <w:r>
+        <w:rPr>
+          <w:rFonts w:eastAsia="MS Mincho"/>
+        </w:rPr>
+        <w:t>)</w:t>
+      </w:r>
+      <w:r>
+        <w:rPr>
+          <w:rFonts w:eastAsia="MS Mincho"/>
+        </w:rPr>
+        <w:t xml:space="preserve"> en </w:t>
+      </w:r>
+      <w:proofErr w:type="spellStart"/>
+      <w:r>
+        <w:rPr>
+          <w:rFonts w:eastAsia="MS Mincho"/>
+        </w:rPr>
+        <w:t>Contsys</w:t>
+      </w:r>
+      <w:proofErr w:type="spellEnd"/>
+      <w:r>
+        <w:rPr>
+          <w:rFonts w:eastAsia="MS Mincho"/>
+        </w:rPr>
+        <w:t xml:space="preserve"> (EN-ISO 13940)</w:t>
+      </w:r>
+      <w:r>
+        <w:rPr>
+          <w:rFonts w:eastAsia="MS Mincho"/>
+        </w:rPr>
+        <w:t xml:space="preserve"> standaarden. De </w:t>
+      </w:r>
+      <w:proofErr w:type="spellStart"/>
+      <w:r>
+        <w:rPr>
+          <w:rFonts w:eastAsia="MS Mincho"/>
+        </w:rPr>
+        <w:t>BgZ</w:t>
+      </w:r>
+      <w:proofErr w:type="spellEnd"/>
+      <w:r>
+        <w:rPr>
+          <w:rFonts w:eastAsia="MS Mincho"/>
+        </w:rPr>
+        <w:t>, FHIR en ISO/</w:t>
+      </w:r>
+      <w:proofErr w:type="gramStart"/>
+      <w:r>
+        <w:rPr>
+          <w:rFonts w:eastAsia="MS Mincho"/>
+        </w:rPr>
+        <w:t>EN</w:t>
+      </w:r>
+      <w:proofErr w:type="gramEnd"/>
+      <w:r>
+        <w:rPr>
+          <w:rFonts w:eastAsia="MS Mincho"/>
+        </w:rPr>
+        <w:t xml:space="preserve"> standaarden sluiten niet goed op elkaar aan doordat deze</w:t>
+      </w:r>
+      <w:r>
+        <w:rPr>
+          <w:rFonts w:eastAsia="MS Mincho"/>
+        </w:rPr>
+        <w:t xml:space="preserve"> vanuit</w:t>
+      </w:r>
+      <w:r>
+        <w:rPr>
+          <w:rFonts w:eastAsia="MS Mincho"/>
+        </w:rPr>
+        <w:t xml:space="preserve"> verschillend</w:t>
+      </w:r>
+      <w:r>
+        <w:rPr>
+          <w:rFonts w:eastAsia="MS Mincho"/>
+        </w:rPr>
+        <w:t xml:space="preserve"> perspectief en door verschillende organisaties ontwikkeld</w:t>
+      </w:r>
+      <w:r>
+        <w:rPr>
+          <w:rFonts w:eastAsia="MS Mincho"/>
+        </w:rPr>
+        <w:t xml:space="preserve"> zijn, waardoor informatie-uitwisseling niet goed verloopt. In dit onderzoek wordt onderzocht hoe een complete </w:t>
+      </w:r>
+      <w:proofErr w:type="spellStart"/>
+      <w:r>
+        <w:rPr>
+          <w:rFonts w:eastAsia="MS Mincho"/>
+        </w:rPr>
+        <w:t>basisgegevensset</w:t>
+      </w:r>
+      <w:proofErr w:type="spellEnd"/>
+      <w:r>
+        <w:rPr>
+          <w:rFonts w:eastAsia="MS Mincho"/>
+        </w:rPr>
+        <w:t xml:space="preserve"> gebaseerd op </w:t>
+      </w:r>
+      <w:proofErr w:type="spellStart"/>
+      <w:r>
+        <w:rPr>
+          <w:rFonts w:eastAsia="MS Mincho"/>
+        </w:rPr>
+        <w:t>ZIB’s</w:t>
+      </w:r>
+      <w:proofErr w:type="spellEnd"/>
+      <w:r>
+        <w:rPr>
+          <w:rFonts w:eastAsia="MS Mincho"/>
+        </w:rPr>
+        <w:t xml:space="preserve"> kan worden gerealiseerd. We richten ons hierbij op het domein bewegingszorg.</w:t>
+      </w:r>
+    </w:p>
+    <w:p>
+      <w:pPr>
+        <w:rPr>
+          <w:rFonts w:eastAsia="MS Mincho"/>
+        </w:rPr>
+      </w:pPr>
+    </w:p>
+    <w:p>
+      <w:pPr>
+        <w:pStyle w:val="Kop2"/>
+        <w:rPr>
+          <w:rFonts w:eastAsia="MS Mincho"/>
+        </w:rPr>
+      </w:pPr>
+      <w:bookmarkStart w:id="20" w:name="_Toc472593953"/>
+      <w:r>
+        <w:rPr>
+          <w:rFonts w:eastAsia="MS Mincho"/>
+        </w:rPr>
+        <w:t>Onderzoeksvragen en deelvragen</w:t>
+      </w:r>
       <w:bookmarkEnd w:id="20"/>
     </w:p>
     <w:p>
       <w:pPr>
         <w:rPr>
-          <w:rFonts w:eastAsia="MS Mincho"/>
-        </w:rPr>
-      </w:pPr>
-      <w:r>
-        <w:rPr>
-          <w:rFonts w:eastAsia="MS Mincho"/>
-        </w:rPr>
-        <w:t xml:space="preserve">De patiënt wil tegenwoordig meer regie op </w:t>
-      </w:r>
-      <w:r>
-        <w:rPr>
-          <w:rFonts w:eastAsia="MS Mincho"/>
-        </w:rPr>
-        <w:t>zijn</w:t>
-      </w:r>
-      <w:r>
-        <w:rPr>
-          <w:rFonts w:eastAsia="MS Mincho"/>
-        </w:rPr>
-        <w:t xml:space="preserve"> ei</w:t>
-      </w:r>
-      <w:r>
-        <w:rPr>
-          <w:rFonts w:eastAsia="MS Mincho"/>
-        </w:rPr>
-        <w:t>gen gezondheid kunnen voeren. O</w:t>
-      </w:r>
-      <w:r>
-        <w:rPr>
-          <w:rFonts w:eastAsia="MS Mincho"/>
-        </w:rPr>
-        <w:t xml:space="preserve">m dit te bereiken is toegang tot hun gegevens nodig. Bij een op de vier ziekenhuizen is dit al mogelijk doordat zij een patiënten portaal hebben [1]. </w:t>
-      </w:r>
-      <w:r>
-        <w:rPr>
-          <w:rFonts w:eastAsia="MS Mincho"/>
-        </w:rPr>
-        <w:t xml:space="preserve">Om de patiënt toegang te verlenen tot hun gegevens is informatie-uitwisseling nodig. Hiervoor heeft </w:t>
-      </w:r>
-      <w:r>
-        <w:rPr>
-          <w:rFonts w:eastAsia="MS Mincho"/>
-        </w:rPr>
-        <w:t>De Eerste Kamer op vier Oktober</w:t>
-      </w:r>
-      <w:r>
-        <w:rPr>
-          <w:rFonts w:eastAsia="MS Mincho"/>
-        </w:rPr>
-        <w:t xml:space="preserve"> een</w:t>
-      </w:r>
-      <w:r>
-        <w:rPr>
-          <w:rFonts w:eastAsia="MS Mincho"/>
-        </w:rPr>
-        <w:t xml:space="preserve"> akkoord gegeven voor </w:t>
-      </w:r>
-      <w:r>
-        <w:rPr>
-          <w:rFonts w:eastAsia="MS Mincho"/>
-        </w:rPr>
-        <w:t>het</w:t>
-      </w:r>
-      <w:r>
-        <w:rPr>
-          <w:rFonts w:eastAsia="MS Mincho"/>
-        </w:rPr>
-        <w:t xml:space="preserve"> wetvoorstel </w:t>
-      </w:r>
-      <w:r>
-        <w:rPr>
-          <w:rFonts w:eastAsia="MS Mincho"/>
-        </w:rPr>
-        <w:t>over</w:t>
-      </w:r>
-      <w:r>
-        <w:rPr>
-          <w:rFonts w:eastAsia="MS Mincho"/>
-        </w:rPr>
-        <w:t xml:space="preserve"> de uitwisseling van patiëntengegevens waardoor ziekenhuizen nu de mogelijkheid hebben om informatie over </w:t>
-      </w:r>
-      <w:r>
-        <w:rPr>
-          <w:rFonts w:eastAsia="MS Mincho"/>
-        </w:rPr>
-        <w:t xml:space="preserve">de patiënt uit te wisselen [2]. Naar aanleiding van het wetvoorstel over de informatie-uitwisseling heeft de Nederlandse Vereniging van Ziekenhuizen (NVZ) het </w:t>
-      </w:r>
-      <w:r>
-        <w:rPr>
-          <w:rFonts w:eastAsia="MS Mincho"/>
-        </w:rPr>
-        <w:t>Versnellingsprogramma Informatie-uitwisseling Patiënt en Professional (VIPP) geïntroduceerd om ziekenhuizen te helpen met de informatie-uitwisseling tus</w:t>
-      </w:r>
-      <w:r>
-        <w:rPr>
-          <w:rFonts w:eastAsia="MS Mincho"/>
-        </w:rPr>
-        <w:t>sen behandelaars en behandelaar en patiënt [3</w:t>
-      </w:r>
-      <w:r>
-        <w:rPr>
-          <w:rFonts w:eastAsia="MS Mincho"/>
-        </w:rPr>
-        <w:t>].</w:t>
-      </w:r>
-      <w:r>
-        <w:rPr>
-          <w:rFonts w:eastAsia="MS Mincho"/>
-        </w:rPr>
-        <w:t xml:space="preserve"> Het VIPP gebruikt voor de informatie-uitwisseling de standaard die gedefinieerd staat in de Basisgegevensset Zorg (BgZ), deze standaard is ontwikkeld binnen het programma Registratie aan de bron [4].</w:t>
-      </w:r>
-    </w:p>
-    <w:p>
-      <w:pPr>
-        <w:rPr>
-          <w:rFonts w:eastAsia="MS Mincho"/>
-        </w:rPr>
-      </w:pPr>
-      <w:r>
-        <w:rPr>
-          <w:rFonts w:eastAsia="MS Mincho"/>
-        </w:rPr>
-        <w:t>D</w:t>
-      </w:r>
-      <w:r>
-        <w:rPr>
-          <w:rFonts w:eastAsia="MS Mincho"/>
-        </w:rPr>
-        <w:t>e BgZ</w:t>
-      </w:r>
-      <w:r>
-        <w:rPr>
-          <w:rFonts w:eastAsia="MS Mincho"/>
-        </w:rPr>
-        <w:t xml:space="preserve"> beschrijft</w:t>
-      </w:r>
-      <w:r>
-        <w:rPr>
-          <w:rFonts w:eastAsia="MS Mincho"/>
-        </w:rPr>
-        <w:t xml:space="preserve"> hoe</w:t>
-      </w:r>
-      <w:r>
-        <w:rPr>
-          <w:rFonts w:eastAsia="MS Mincho"/>
-        </w:rPr>
-        <w:t xml:space="preserve"> aan de hand van Zorginformatiebouwstenen gegevens over de patiënt</w:t>
-      </w:r>
-      <w:r>
-        <w:rPr>
-          <w:rFonts w:eastAsia="MS Mincho"/>
-        </w:rPr>
-        <w:t xml:space="preserve"> worden</w:t>
-      </w:r>
-      <w:r>
-        <w:rPr>
-          <w:rFonts w:eastAsia="MS Mincho"/>
-        </w:rPr>
-        <w:t xml:space="preserve"> geregistreerd. Een Zorginformatiebouwsteen (ZIB) beschrijft nauwkeurig wat tijdens een zorgproces over de patiënt</w:t>
-      </w:r>
-      <w:r>
-        <w:rPr>
-          <w:rFonts w:eastAsia="MS Mincho"/>
-        </w:rPr>
-        <w:t xml:space="preserve"> kan of</w:t>
-      </w:r>
-      <w:r>
-        <w:rPr>
-          <w:rFonts w:eastAsia="MS Mincho"/>
-        </w:rPr>
-        <w:t xml:space="preserve"> moet worden geregistreerd [5]. Deze standaard is ontwikkeld vanwege de verschillende elektronische patiëntendossiers (EPD) in de ziekenhuizen.</w:t>
-      </w:r>
-    </w:p>
-    <w:p>
-      <w:pPr>
-        <w:rPr>
-          <w:rFonts w:eastAsia="MS Mincho"/>
-        </w:rPr>
-      </w:pPr>
-      <w:r>
-        <w:rPr>
-          <w:rFonts w:eastAsia="MS Mincho"/>
-        </w:rPr>
-        <w:t>Voor de informatie-uitwisseling tussen de verschillende EPD’s bestaan ook andere standaarden, zoals</w:t>
-      </w:r>
-      <w:r>
-        <w:rPr>
-          <w:rFonts w:eastAsia="MS Mincho"/>
-        </w:rPr>
-        <w:t xml:space="preserve"> HL7</w:t>
-      </w:r>
-      <w:r>
-        <w:rPr>
-          <w:rFonts w:eastAsia="MS Mincho"/>
-        </w:rPr>
-        <w:t xml:space="preserve"> </w:t>
-      </w:r>
-      <w:r>
-        <w:rPr>
-          <w:rFonts w:eastAsia="MS Mincho"/>
-        </w:rPr>
-        <w:t>FHIR en ISO-standaarden. FHIR staat voor Fast Health Interoperability Resources</w:t>
-      </w:r>
-      <w:r>
-        <w:rPr>
-          <w:rFonts w:eastAsia="MS Mincho"/>
-        </w:rPr>
-        <w:t>. Het</w:t>
-      </w:r>
-      <w:r>
-        <w:rPr>
-          <w:rFonts w:eastAsia="MS Mincho"/>
-        </w:rPr>
-        <w:t xml:space="preserve"> is een internationale standaard,</w:t>
-      </w:r>
-      <w:r>
-        <w:rPr>
-          <w:rFonts w:eastAsia="MS Mincho"/>
-        </w:rPr>
-        <w:t xml:space="preserve"> waarin gebruikt wordt</w:t>
-      </w:r>
-      <w:r>
-        <w:rPr>
-          <w:rFonts w:eastAsia="MS Mincho"/>
-        </w:rPr>
-        <w:t xml:space="preserve"> gebruikt gemaakt van</w:t>
-      </w:r>
-      <w:r>
-        <w:rPr>
-          <w:rFonts w:eastAsia="MS Mincho"/>
-        </w:rPr>
-        <w:t xml:space="preserve"> met</w:t>
-      </w:r>
-      <w:r>
-        <w:rPr>
-          <w:rFonts w:eastAsia="MS Mincho"/>
-        </w:rPr>
-        <w:t xml:space="preserve"> ZIB</w:t>
-      </w:r>
-      <w:r>
-        <w:rPr>
-          <w:rFonts w:eastAsia="MS Mincho"/>
-        </w:rPr>
-        <w:t>’</w:t>
-      </w:r>
-      <w:r>
-        <w:rPr>
-          <w:rFonts w:eastAsia="MS Mincho"/>
-        </w:rPr>
-        <w:t>s</w:t>
-      </w:r>
-      <w:r>
-        <w:rPr>
-          <w:rFonts w:eastAsia="MS Mincho"/>
-        </w:rPr>
-        <w:t xml:space="preserve"> vergelijkbare “resources”</w:t>
-      </w:r>
-      <w:r>
-        <w:rPr>
-          <w:rFonts w:eastAsia="MS Mincho"/>
-        </w:rPr>
-        <w:t xml:space="preserve"> [6]. </w:t>
-      </w:r>
-      <w:r>
-        <w:rPr>
-          <w:rFonts w:eastAsia="MS Mincho"/>
-        </w:rPr>
-        <w:t>Voor de ISO-standaarden wordt in dit onderzoek gekeken naar de ISO/EN-standaarden, dit zijn standaarden van de European Norm (EN) die een bestaande ISO-standaard hebben overgenomen van de International Organization for Standardization (ISO) [7].</w:t>
-      </w:r>
-      <w:r>
-        <w:rPr>
-          <w:rFonts w:eastAsia="MS Mincho"/>
-        </w:rPr>
-        <w:t xml:space="preserve"> Het gaat hier om de EHRCom</w:t>
-      </w:r>
-      <w:r>
-        <w:rPr>
-          <w:rFonts w:eastAsia="MS Mincho"/>
-        </w:rPr>
-        <w:t xml:space="preserve"> (EN-</w:t>
-      </w:r>
-      <w:r>
-        <w:rPr>
-          <w:rFonts w:eastAsia="MS Mincho"/>
-        </w:rPr>
-        <w:t>ISO</w:t>
-      </w:r>
-      <w:r>
-        <w:rPr>
-          <w:rFonts w:eastAsia="MS Mincho"/>
-        </w:rPr>
-        <w:t xml:space="preserve"> </w:t>
-      </w:r>
-      <w:r>
-        <w:rPr>
-          <w:rFonts w:eastAsia="MS Mincho"/>
-        </w:rPr>
-        <w:t>136060</w:t>
-      </w:r>
-      <w:r>
-        <w:rPr>
-          <w:rFonts w:eastAsia="MS Mincho"/>
-        </w:rPr>
-        <w:t>)</w:t>
-      </w:r>
-      <w:r>
-        <w:rPr>
-          <w:rFonts w:eastAsia="MS Mincho"/>
-        </w:rPr>
-        <w:t>, HISA</w:t>
-      </w:r>
-      <w:r>
-        <w:rPr>
-          <w:rFonts w:eastAsia="MS Mincho"/>
-        </w:rPr>
-        <w:t xml:space="preserve"> (EN-</w:t>
-      </w:r>
-      <w:r>
-        <w:rPr>
-          <w:rFonts w:eastAsia="MS Mincho"/>
-        </w:rPr>
-        <w:t>ISO 12967</w:t>
-      </w:r>
-      <w:r>
-        <w:rPr>
-          <w:rFonts w:eastAsia="MS Mincho"/>
-        </w:rPr>
-        <w:t>)</w:t>
-      </w:r>
-      <w:r>
-        <w:rPr>
-          <w:rFonts w:eastAsia="MS Mincho"/>
-        </w:rPr>
-        <w:t xml:space="preserve"> en Contsys</w:t>
-      </w:r>
-      <w:r>
-        <w:rPr>
-          <w:rFonts w:eastAsia="MS Mincho"/>
-        </w:rPr>
-        <w:t xml:space="preserve"> (EN-ISO 13940)</w:t>
-      </w:r>
-      <w:r>
-        <w:rPr>
-          <w:rFonts w:eastAsia="MS Mincho"/>
-        </w:rPr>
-        <w:t xml:space="preserve"> standaarden. De BgZ, FHIR en ISO/EN standaarden sluiten niet goed op elkaar aan doordat deze</w:t>
-      </w:r>
-      <w:r>
-        <w:rPr>
-          <w:rFonts w:eastAsia="MS Mincho"/>
-        </w:rPr>
-        <w:t xml:space="preserve"> vanuit</w:t>
-      </w:r>
-      <w:r>
-        <w:rPr>
-          <w:rFonts w:eastAsia="MS Mincho"/>
-        </w:rPr>
-        <w:t xml:space="preserve"> verschillend</w:t>
-      </w:r>
-      <w:r>
-        <w:rPr>
-          <w:rFonts w:eastAsia="MS Mincho"/>
-        </w:rPr>
-        <w:t xml:space="preserve"> perspectief en door verschillende organisaties ontwikkeld</w:t>
-      </w:r>
-      <w:r>
-        <w:rPr>
-          <w:rFonts w:eastAsia="MS Mincho"/>
-        </w:rPr>
-        <w:t xml:space="preserve"> zijn, waardoor informatie-uitwisseling niet goed verloopt. In dit onderzoek wordt onderzocht hoe een complete basisgegevensset gebaseerd op ZIB’s kan worden gerealiseerd. We richten ons hierbij op het domein bewegingszorg.</w:t>
-      </w:r>
-    </w:p>
-    <w:p>
-      <w:pPr>
-        <w:rPr>
-          <w:rFonts w:eastAsia="MS Mincho"/>
-        </w:rPr>
-      </w:pPr>
-    </w:p>
-    <w:p>
-      <w:pPr>
-        <w:pStyle w:val="Kop2"/>
-        <w:rPr>
-          <w:rFonts w:eastAsia="MS Mincho"/>
-        </w:rPr>
-      </w:pPr>
-      <w:bookmarkStart w:id="21" w:name="_Toc472593953"/>
-      <w:r>
-        <w:rPr>
-          <w:rFonts w:eastAsia="MS Mincho"/>
-        </w:rPr>
-        <w:t>Onderzoeksvragen en deelvragen</w:t>
-      </w:r>
-      <w:bookmarkEnd w:id="21"/>
-    </w:p>
-    <w:p>
-      <w:pPr>
-        <w:rPr>
           <w:lang w:eastAsia="nl-NL"/>
         </w:rPr>
       </w:pPr>
@@ -5180,7 +5615,21 @@
         <w:rPr>
           <w:rFonts w:eastAsia="MS Mincho"/>
         </w:rPr>
-        <w:t xml:space="preserve">an een nieuwe basisgegevensset, gebaseerd op Zorginformatiebouwstenen en de uitgangspunten van het VIPP, een oplossing voor uniforme uitwisseling </w:t>
+        <w:t xml:space="preserve">an een nieuwe </w:t>
+      </w:r>
+      <w:proofErr w:type="spellStart"/>
+      <w:r>
+        <w:rPr>
+          <w:rFonts w:eastAsia="MS Mincho"/>
+        </w:rPr>
+        <w:t>basisgegevensset</w:t>
+      </w:r>
+      <w:proofErr w:type="spellEnd"/>
+      <w:r>
+        <w:rPr>
+          <w:rFonts w:eastAsia="MS Mincho"/>
+        </w:rPr>
+        <w:t xml:space="preserve">, gebaseerd op Zorginformatiebouwstenen en de uitgangspunten van het VIPP, een oplossing voor uniforme uitwisseling </w:t>
       </w:r>
       <w:r>
         <w:rPr>
@@ -5232,13 +5681,27 @@
         <w:rPr>
           <w:rFonts w:eastAsia="MS Mincho"/>
         </w:rPr>
-        <w:t>van de Basisg</w:t>
-      </w:r>
-      <w:r>
-        <w:rPr>
-          <w:rFonts w:eastAsia="MS Mincho"/>
-        </w:rPr>
-        <w:t xml:space="preserve">egevensset Zorg zijn </w:t>
+        <w:t xml:space="preserve">van de </w:t>
+      </w:r>
+      <w:proofErr w:type="spellStart"/>
+      <w:r>
+        <w:rPr>
+          <w:rFonts w:eastAsia="MS Mincho"/>
+        </w:rPr>
+        <w:t>Basisg</w:t>
+      </w:r>
+      <w:r>
+        <w:rPr>
+          <w:rFonts w:eastAsia="MS Mincho"/>
+        </w:rPr>
+        <w:t>egevensset</w:t>
+      </w:r>
+      <w:proofErr w:type="spellEnd"/>
+      <w:r>
+        <w:rPr>
+          <w:rFonts w:eastAsia="MS Mincho"/>
+        </w:rPr>
+        <w:t xml:space="preserve"> Zorg zijn </w:t>
       </w:r>
       <w:r>
         <w:rPr>
@@ -5353,7 +5816,21 @@
         <w:rPr>
           <w:rFonts w:eastAsia="MS Mincho"/>
         </w:rPr>
-        <w:t xml:space="preserve">Op welke manier kunnen en willen patiënten en zorgverleners FHIR-based informatie </w:t>
+        <w:t>Op welke manier kunnen en willen patiënten en zorgverleners FHIR-</w:t>
+      </w:r>
+      <w:proofErr w:type="spellStart"/>
+      <w:r>
+        <w:rPr>
+          <w:rFonts w:eastAsia="MS Mincho"/>
+        </w:rPr>
+        <w:t>based</w:t>
+      </w:r>
+      <w:proofErr w:type="spellEnd"/>
+      <w:r>
+        <w:rPr>
+          <w:rFonts w:eastAsia="MS Mincho"/>
+        </w:rPr>
+        <w:t xml:space="preserve"> informatie </w:t>
       </w:r>
       <w:r>
         <w:rPr>
@@ -5389,7 +5866,7 @@
       <w:pPr>
         <w:pStyle w:val="Kop1"/>
       </w:pPr>
-      <w:bookmarkStart w:id="22" w:name="_Toc472593954"/>
+      <w:bookmarkStart w:id="21" w:name="_Toc472593954"/>
       <w:r>
         <w:lastRenderedPageBreak/>
         <w:t>Project</w:t>
@@ -5397,17 +5874,17 @@
       <w:r>
         <w:t>opzet</w:t>
       </w:r>
+      <w:bookmarkEnd w:id="21"/>
+    </w:p>
+    <w:p>
+      <w:pPr>
+        <w:pStyle w:val="Kop2"/>
+      </w:pPr>
+      <w:bookmarkStart w:id="22" w:name="_Toc472593955"/>
+      <w:r>
+        <w:t>Activiteiten</w:t>
+      </w:r>
       <w:bookmarkEnd w:id="22"/>
-    </w:p>
-    <w:p>
-      <w:pPr>
-        <w:pStyle w:val="Kop2"/>
-      </w:pPr>
-      <w:bookmarkStart w:id="23" w:name="_Toc472593955"/>
-      <w:r>
-        <w:t>Activiteiten</w:t>
-      </w:r>
-      <w:bookmarkEnd w:id="23"/>
     </w:p>
     <w:p>
       <w:pPr>
@@ -5454,7 +5931,21 @@
         <w:rPr>
           <w:color w:val="000000"/>
         </w:rPr>
-        <w:t xml:space="preserve"> om de belangrijkste onderdelen van de Basisgegevensset Zorg te krijgen</w:t>
+        <w:t xml:space="preserve"> om de belangrijkste onderdelen van de </w:t>
+      </w:r>
+      <w:proofErr w:type="spellStart"/>
+      <w:r>
+        <w:rPr>
+          <w:color w:val="000000"/>
+        </w:rPr>
+        <w:t>Basisgegevensset</w:t>
+      </w:r>
+      <w:proofErr w:type="spellEnd"/>
+      <w:r>
+        <w:rPr>
+          <w:color w:val="000000"/>
+        </w:rPr>
+        <w:t xml:space="preserve"> Zorg te krijgen</w:t>
       </w:r>
     </w:p>
     <w:p>
@@ -5468,11 +5959,19 @@
           <w:color w:val="000000"/>
         </w:rPr>
       </w:pPr>
-      <w:r>
-        <w:rPr>
-          <w:color w:val="000000"/>
-        </w:rPr>
-        <w:t xml:space="preserve">Basisgegevensset samenstellen voor </w:t>
+      <w:proofErr w:type="spellStart"/>
+      <w:r>
+        <w:rPr>
+          <w:color w:val="000000"/>
+        </w:rPr>
+        <w:t>Basisgegevensset</w:t>
+      </w:r>
+      <w:proofErr w:type="spellEnd"/>
+      <w:r>
+        <w:rPr>
+          <w:color w:val="000000"/>
+        </w:rPr>
+        <w:t xml:space="preserve"> samenstellen voor </w:t>
       </w:r>
       <w:r>
         <w:rPr>
@@ -5492,11 +5991,19 @@
           <w:color w:val="000000"/>
         </w:rPr>
       </w:pPr>
-      <w:r>
-        <w:rPr>
-          <w:color w:val="000000"/>
-        </w:rPr>
-        <w:t>Basisgegevensset laten controleren</w:t>
+      <w:proofErr w:type="spellStart"/>
+      <w:r>
+        <w:rPr>
+          <w:color w:val="000000"/>
+        </w:rPr>
+        <w:t>Basisgegevensset</w:t>
+      </w:r>
+      <w:proofErr w:type="spellEnd"/>
+      <w:r>
+        <w:rPr>
+          <w:color w:val="000000"/>
+        </w:rPr>
+        <w:t xml:space="preserve"> laten controleren</w:t>
       </w:r>
       <w:r>
         <w:rPr>
@@ -5516,6 +6023,7 @@
           <w:color w:val="000000"/>
         </w:rPr>
       </w:pPr>
+      <w:proofErr w:type="spellStart"/>
       <w:r>
         <w:rPr>
           <w:color w:val="000000"/>
@@ -5526,7 +6034,14 @@
         <w:rPr>
           <w:color w:val="000000"/>
         </w:rPr>
-        <w:t>of of Concept</w:t>
+        <w:t>of</w:t>
+      </w:r>
+      <w:proofErr w:type="spellEnd"/>
+      <w:r>
+        <w:rPr>
+          <w:color w:val="000000"/>
+        </w:rPr>
+        <w:t xml:space="preserve"> of Concept</w:t>
       </w:r>
       <w:r>
         <w:rPr>
@@ -5550,8 +6065,16 @@
         <w:rPr>
           <w:color w:val="000000"/>
         </w:rPr>
-        <w:t xml:space="preserve"> de implementatie van de basisgegevensset</w:t>
-      </w:r>
+        <w:t xml:space="preserve"> de implementatie van de </w:t>
+      </w:r>
+      <w:proofErr w:type="spellStart"/>
+      <w:r>
+        <w:rPr>
+          <w:color w:val="000000"/>
+        </w:rPr>
+        <w:t>basisgegevensset</w:t>
+      </w:r>
+      <w:proofErr w:type="spellEnd"/>
     </w:p>
     <w:p>
       <w:pPr>
@@ -5592,11 +6115,11 @@
       <w:pPr>
         <w:pStyle w:val="Kop2"/>
       </w:pPr>
-      <w:bookmarkStart w:id="24" w:name="_Toc472593956"/>
+      <w:bookmarkStart w:id="23" w:name="_Toc472593956"/>
       <w:r>
         <w:t>Methoden</w:t>
       </w:r>
-      <w:bookmarkEnd w:id="24"/>
+      <w:bookmarkEnd w:id="23"/>
     </w:p>
     <w:p>
       <w:pPr>
@@ -5625,8 +6148,16 @@
         <w:rPr>
           <w:color w:val="000000"/>
         </w:rPr>
-        <w:t xml:space="preserve"> PubMed</w:t>
-      </w:r>
+        <w:t xml:space="preserve"> </w:t>
+      </w:r>
+      <w:proofErr w:type="spellStart"/>
+      <w:r>
+        <w:rPr>
+          <w:color w:val="000000"/>
+        </w:rPr>
+        <w:t>PubMed</w:t>
+      </w:r>
+      <w:proofErr w:type="spellEnd"/>
     </w:p>
     <w:p>
       <w:pPr>
@@ -5684,11 +6215,11 @@
       <w:pPr>
         <w:pStyle w:val="Kop2"/>
       </w:pPr>
-      <w:bookmarkStart w:id="25" w:name="_Toc472593957"/>
+      <w:bookmarkStart w:id="24" w:name="_Toc472593957"/>
       <w:r>
         <w:t>Producten/Resultaten</w:t>
       </w:r>
-      <w:bookmarkEnd w:id="25"/>
+      <w:bookmarkEnd w:id="24"/>
     </w:p>
     <w:p>
       <w:pPr>
@@ -5805,12 +6336,14 @@
           <w:color w:val="000000"/>
         </w:rPr>
       </w:pPr>
+      <w:proofErr w:type="spellStart"/>
       <w:r>
         <w:rPr>
           <w:color w:val="000000"/>
         </w:rPr>
         <w:t>Basisgegevensset</w:t>
       </w:r>
+      <w:proofErr w:type="spellEnd"/>
       <w:r>
         <w:rPr>
           <w:color w:val="000000"/>
@@ -5829,11 +6362,19 @@
           <w:color w:val="000000"/>
         </w:rPr>
       </w:pPr>
-      <w:r>
-        <w:rPr>
-          <w:color w:val="000000"/>
-        </w:rPr>
-        <w:t>Proof of Concept</w:t>
+      <w:proofErr w:type="spellStart"/>
+      <w:r>
+        <w:rPr>
+          <w:color w:val="000000"/>
+        </w:rPr>
+        <w:t>Proof</w:t>
+      </w:r>
+      <w:proofErr w:type="spellEnd"/>
+      <w:r>
+        <w:rPr>
+          <w:color w:val="000000"/>
+        </w:rPr>
+        <w:t xml:space="preserve"> of Concept</w:t>
       </w:r>
     </w:p>
     <w:p>
@@ -5848,11 +6389,11 @@
           <w:bCs w:val="0"/>
         </w:rPr>
       </w:pPr>
-      <w:bookmarkStart w:id="26" w:name="_Toc472593958"/>
+      <w:bookmarkStart w:id="25" w:name="_Toc472593958"/>
       <w:r>
         <w:t>Tijdsduur</w:t>
       </w:r>
-      <w:bookmarkEnd w:id="26"/>
+      <w:bookmarkEnd w:id="25"/>
     </w:p>
     <w:p>
       <w:pPr>
@@ -5978,14 +6519,14 @@
       <w:pPr>
         <w:pStyle w:val="Kop2"/>
       </w:pPr>
-      <w:bookmarkStart w:id="27" w:name="_Toc472593959"/>
+      <w:bookmarkStart w:id="26" w:name="_Toc472593959"/>
       <w:r>
         <w:t>Benodigde Inzet</w:t>
       </w:r>
       <w:r>
         <w:t xml:space="preserve"> van Mensen en Middelen</w:t>
       </w:r>
-      <w:bookmarkEnd w:id="27"/>
+      <w:bookmarkEnd w:id="26"/>
     </w:p>
     <w:p>
       <w:pPr>
@@ -6115,7 +6656,7 @@
       <w:pPr>
         <w:pStyle w:val="Kop1"/>
       </w:pPr>
-      <w:bookmarkStart w:id="28" w:name="_Toc472593960"/>
+      <w:bookmarkStart w:id="27" w:name="_Toc472593960"/>
       <w:r>
         <w:lastRenderedPageBreak/>
         <w:t>Projectvoorwaarde</w:t>
@@ -6123,179 +6664,187 @@
       <w:r>
         <w:t xml:space="preserve"> en aannames</w:t>
       </w:r>
+      <w:bookmarkEnd w:id="27"/>
+    </w:p>
+    <w:p>
+      <w:pPr>
+        <w:pStyle w:val="Plattetekst"/>
+        <w:rPr>
+          <w:color w:val="000000"/>
+        </w:rPr>
+      </w:pPr>
+      <w:r>
+        <w:rPr>
+          <w:color w:val="000000"/>
+        </w:rPr>
+        <w:t xml:space="preserve">Om aan het project te werken is door het bedrijf NL Healthcare </w:t>
+      </w:r>
+      <w:proofErr w:type="spellStart"/>
+      <w:r>
+        <w:rPr>
+          <w:color w:val="000000"/>
+        </w:rPr>
+        <w:t>Clinics</w:t>
+      </w:r>
+      <w:proofErr w:type="spellEnd"/>
+      <w:r>
+        <w:rPr>
+          <w:color w:val="000000"/>
+        </w:rPr>
+        <w:t xml:space="preserve"> een plek beschikbaar gesteld</w:t>
+      </w:r>
+      <w:r>
+        <w:rPr>
+          <w:color w:val="000000"/>
+        </w:rPr>
+        <w:t xml:space="preserve"> op </w:t>
+      </w:r>
+      <w:r>
+        <w:rPr>
+          <w:color w:val="000000"/>
+        </w:rPr>
+        <w:t>hun</w:t>
+      </w:r>
+      <w:r>
+        <w:rPr>
+          <w:color w:val="000000"/>
+        </w:rPr>
+        <w:t xml:space="preserve"> locatie</w:t>
+      </w:r>
+      <w:r>
+        <w:rPr>
+          <w:color w:val="000000"/>
+        </w:rPr>
+        <w:t xml:space="preserve"> in</w:t>
+      </w:r>
+      <w:r>
+        <w:rPr>
+          <w:color w:val="000000"/>
+        </w:rPr>
+        <w:t xml:space="preserve"> Rotterdam</w:t>
+      </w:r>
+      <w:r>
+        <w:rPr>
+          <w:color w:val="000000"/>
+        </w:rPr>
+        <w:t xml:space="preserve">. </w:t>
+      </w:r>
+      <w:r>
+        <w:rPr>
+          <w:color w:val="000000"/>
+        </w:rPr>
+        <w:t xml:space="preserve">Het bedrijf heeft </w:t>
+      </w:r>
+      <w:r>
+        <w:rPr>
+          <w:color w:val="000000"/>
+        </w:rPr>
+        <w:t>relaties met orthopeden waarmee contact kan worden gezocht</w:t>
+      </w:r>
+      <w:r>
+        <w:rPr>
+          <w:color w:val="000000"/>
+        </w:rPr>
+        <w:t>.</w:t>
+      </w:r>
+      <w:r>
+        <w:rPr>
+          <w:color w:val="000000"/>
+        </w:rPr>
+        <w:t xml:space="preserve"> </w:t>
+      </w:r>
+      <w:r>
+        <w:rPr>
+          <w:color w:val="000000"/>
+        </w:rPr>
+        <w:t xml:space="preserve">Om de twee weken wordt een </w:t>
+      </w:r>
+      <w:r>
+        <w:rPr>
+          <w:color w:val="000000"/>
+        </w:rPr>
+        <w:t>afspraak</w:t>
+      </w:r>
+      <w:r>
+        <w:rPr>
+          <w:color w:val="000000"/>
+        </w:rPr>
+        <w:t xml:space="preserve"> gemaakt </w:t>
+      </w:r>
+      <w:r>
+        <w:rPr>
+          <w:color w:val="000000"/>
+        </w:rPr>
+        <w:t>met de beg</w:t>
+      </w:r>
+      <w:r>
+        <w:rPr>
+          <w:color w:val="000000"/>
+        </w:rPr>
+        <w:t>e</w:t>
+      </w:r>
+      <w:r>
+        <w:rPr>
+          <w:color w:val="000000"/>
+        </w:rPr>
+        <w:t>leider</w:t>
+      </w:r>
+      <w:r>
+        <w:rPr>
+          <w:color w:val="000000"/>
+        </w:rPr>
+        <w:t xml:space="preserve"> voor het bespreken van de v</w:t>
+      </w:r>
+      <w:r>
+        <w:rPr>
+          <w:color w:val="000000"/>
+        </w:rPr>
+        <w:t>oortgang</w:t>
+      </w:r>
+      <w:r>
+        <w:rPr>
+          <w:color w:val="000000"/>
+        </w:rPr>
+        <w:t xml:space="preserve"> en/of vragen</w:t>
+      </w:r>
+      <w:r>
+        <w:rPr>
+          <w:color w:val="000000"/>
+        </w:rPr>
+        <w:t xml:space="preserve"> over de stage</w:t>
+      </w:r>
+      <w:r>
+        <w:rPr>
+          <w:color w:val="000000"/>
+        </w:rPr>
+        <w:t>.</w:t>
+      </w:r>
+    </w:p>
+    <w:p>
+      <w:pPr>
+        <w:pStyle w:val="Plattetekst"/>
+        <w:rPr>
+          <w:color w:val="000000"/>
+        </w:rPr>
+      </w:pPr>
+    </w:p>
+    <w:p>
+      <w:pPr>
+        <w:pStyle w:val="Plattetekst"/>
+        <w:rPr>
+          <w:color w:val="000000"/>
+        </w:rPr>
+      </w:pPr>
+    </w:p>
+    <w:p>
+      <w:pPr>
+        <w:pStyle w:val="Kop1"/>
+      </w:pPr>
+      <w:bookmarkStart w:id="28" w:name="_Toc472593961"/>
+      <w:r>
+        <w:t>Risico’s</w:t>
+      </w:r>
       <w:bookmarkEnd w:id="28"/>
-    </w:p>
-    <w:p>
-      <w:pPr>
-        <w:pStyle w:val="Plattetekst"/>
-        <w:rPr>
-          <w:color w:val="000000"/>
-        </w:rPr>
-      </w:pPr>
-      <w:r>
-        <w:rPr>
-          <w:color w:val="000000"/>
-        </w:rPr>
-        <w:t>Om aan het project te werken is door het bedrijf NL Healthcare Clinics</w:t>
-      </w:r>
-      <w:r>
-        <w:rPr>
-          <w:color w:val="000000"/>
-        </w:rPr>
-        <w:t xml:space="preserve"> een plek beschikbaar gesteld</w:t>
-      </w:r>
-      <w:r>
-        <w:rPr>
-          <w:color w:val="000000"/>
-        </w:rPr>
-        <w:t xml:space="preserve"> op </w:t>
-      </w:r>
-      <w:r>
-        <w:rPr>
-          <w:color w:val="000000"/>
-        </w:rPr>
-        <w:t>hun</w:t>
-      </w:r>
-      <w:r>
-        <w:rPr>
-          <w:color w:val="000000"/>
-        </w:rPr>
-        <w:t xml:space="preserve"> locatie</w:t>
-      </w:r>
-      <w:r>
-        <w:rPr>
-          <w:color w:val="000000"/>
-        </w:rPr>
-        <w:t xml:space="preserve"> in</w:t>
-      </w:r>
-      <w:r>
-        <w:rPr>
-          <w:color w:val="000000"/>
-        </w:rPr>
-        <w:t xml:space="preserve"> Rotterdam</w:t>
-      </w:r>
-      <w:r>
-        <w:rPr>
-          <w:color w:val="000000"/>
-        </w:rPr>
-        <w:t xml:space="preserve">. </w:t>
-      </w:r>
-      <w:r>
-        <w:rPr>
-          <w:color w:val="000000"/>
-        </w:rPr>
-        <w:t xml:space="preserve">Het bedrijf heeft </w:t>
-      </w:r>
-      <w:r>
-        <w:rPr>
-          <w:color w:val="000000"/>
-        </w:rPr>
-        <w:t>relaties met orthopeden waarmee contact kan worden gezocht</w:t>
-      </w:r>
-      <w:r>
-        <w:rPr>
-          <w:color w:val="000000"/>
-        </w:rPr>
-        <w:t>.</w:t>
-      </w:r>
-      <w:r>
-        <w:rPr>
-          <w:color w:val="000000"/>
-        </w:rPr>
-        <w:t xml:space="preserve"> </w:t>
-      </w:r>
-      <w:r>
-        <w:rPr>
-          <w:color w:val="000000"/>
-        </w:rPr>
-        <w:t xml:space="preserve">Om de twee weken wordt een </w:t>
-      </w:r>
-      <w:r>
-        <w:rPr>
-          <w:color w:val="000000"/>
-        </w:rPr>
-        <w:t>afspraak</w:t>
-      </w:r>
-      <w:r>
-        <w:rPr>
-          <w:color w:val="000000"/>
-        </w:rPr>
-        <w:t xml:space="preserve"> gemaakt </w:t>
-      </w:r>
-      <w:r>
-        <w:rPr>
-          <w:color w:val="000000"/>
-        </w:rPr>
-        <w:t>met de beg</w:t>
-      </w:r>
-      <w:r>
-        <w:rPr>
-          <w:color w:val="000000"/>
-        </w:rPr>
-        <w:t>e</w:t>
-      </w:r>
-      <w:r>
-        <w:rPr>
-          <w:color w:val="000000"/>
-        </w:rPr>
-        <w:t>leider</w:t>
-      </w:r>
-      <w:r>
-        <w:rPr>
-          <w:color w:val="000000"/>
-        </w:rPr>
-        <w:t xml:space="preserve"> voor het bespreken van de v</w:t>
-      </w:r>
-      <w:r>
-        <w:rPr>
-          <w:color w:val="000000"/>
-        </w:rPr>
-        <w:t>oortgang</w:t>
-      </w:r>
-      <w:r>
-        <w:rPr>
-          <w:color w:val="000000"/>
-        </w:rPr>
-        <w:t xml:space="preserve"> en/of vragen</w:t>
-      </w:r>
-      <w:r>
-        <w:rPr>
-          <w:color w:val="000000"/>
-        </w:rPr>
-        <w:t xml:space="preserve"> over de stage</w:t>
-      </w:r>
-      <w:r>
-        <w:rPr>
-          <w:color w:val="000000"/>
-        </w:rPr>
-        <w:t>.</w:t>
-      </w:r>
-    </w:p>
-    <w:p>
-      <w:pPr>
-        <w:pStyle w:val="Plattetekst"/>
-        <w:rPr>
-          <w:color w:val="000000"/>
-        </w:rPr>
-      </w:pPr>
-    </w:p>
-    <w:p>
-      <w:pPr>
-        <w:pStyle w:val="Plattetekst"/>
-        <w:rPr>
-          <w:color w:val="000000"/>
-        </w:rPr>
-      </w:pPr>
-    </w:p>
-    <w:p>
-      <w:pPr>
-        <w:pStyle w:val="Kop1"/>
-      </w:pPr>
-      <w:bookmarkStart w:id="29" w:name="_Toc472593961"/>
-      <w:r>
-        <w:t>Risico’s</w:t>
-      </w:r>
-      <w:bookmarkEnd w:id="29"/>
     </w:p>
     <w:p>
       <w:pPr>
@@ -6482,7 +7031,21 @@
               <w:rPr>
                 <w:rFonts w:eastAsia="MS Mincho"/>
               </w:rPr>
-              <w:t>Met supervisor overleggen over mogelijke MeSH-termen</w:t>
+              <w:t xml:space="preserve">Met supervisor overleggen over mogelijke </w:t>
+            </w:r>
+            <w:proofErr w:type="spellStart"/>
+            <w:r>
+              <w:rPr>
+                <w:rFonts w:eastAsia="MS Mincho"/>
+              </w:rPr>
+              <w:t>MeSH</w:t>
+            </w:r>
+            <w:proofErr w:type="spellEnd"/>
+            <w:r>
+              <w:rPr>
+                <w:rFonts w:eastAsia="MS Mincho"/>
+              </w:rPr>
+              <w:t>-termen</w:t>
             </w:r>
             <w:r>
               <w:rPr>
@@ -6518,8 +7081,16 @@
               <w:rPr>
                 <w:rFonts w:eastAsia="MS Mincho"/>
               </w:rPr>
-              <w:t xml:space="preserve"> te groot als domein voor de basisgegevensset</w:t>
-            </w:r>
+              <w:t xml:space="preserve"> te groot als domein voor de </w:t>
+            </w:r>
+            <w:proofErr w:type="spellStart"/>
+            <w:r>
+              <w:rPr>
+                <w:rFonts w:eastAsia="MS Mincho"/>
+              </w:rPr>
+              <w:t>basisgegevensset</w:t>
+            </w:r>
+            <w:proofErr w:type="spellEnd"/>
             <w:r>
               <w:rPr>
                 <w:rFonts w:eastAsia="MS Mincho"/>
@@ -6581,7 +7152,21 @@
               <w:rPr>
                 <w:rFonts w:eastAsia="MS Mincho"/>
               </w:rPr>
-              <w:t xml:space="preserve">Voor de basisgegevensset alleen focussen op een deel van het domein in </w:t>
+              <w:t xml:space="preserve">Voor de </w:t>
+            </w:r>
+            <w:proofErr w:type="spellStart"/>
+            <w:r>
+              <w:rPr>
+                <w:rFonts w:eastAsia="MS Mincho"/>
+              </w:rPr>
+              <w:t>basisgegevensset</w:t>
+            </w:r>
+            <w:proofErr w:type="spellEnd"/>
+            <w:r>
+              <w:rPr>
+                <w:rFonts w:eastAsia="MS Mincho"/>
+              </w:rPr>
+              <w:t xml:space="preserve"> alleen focussen op een deel van het domein in </w:t>
             </w:r>
             <w:r>
               <w:rPr>
@@ -6626,11 +7211,19 @@
                 <w:rFonts w:eastAsia="MS Mincho"/>
               </w:rPr>
             </w:pPr>
-            <w:r>
-              <w:rPr>
-                <w:rFonts w:eastAsia="MS Mincho"/>
-              </w:rPr>
-              <w:t>Nictiz levert geen informatie over de zorginformatiebouwstenen</w:t>
+            <w:proofErr w:type="spellStart"/>
+            <w:r>
+              <w:rPr>
+                <w:rFonts w:eastAsia="MS Mincho"/>
+              </w:rPr>
+              <w:t>Nictiz</w:t>
+            </w:r>
+            <w:proofErr w:type="spellEnd"/>
+            <w:r>
+              <w:rPr>
+                <w:rFonts w:eastAsia="MS Mincho"/>
+              </w:rPr>
+              <w:t xml:space="preserve"> levert geen informatie over de zorginformatiebouwstenen</w:t>
             </w:r>
             <w:r>
               <w:rPr>
@@ -6693,7 +7286,21 @@
               <w:rPr>
                 <w:rFonts w:eastAsia="MS Mincho"/>
               </w:rPr>
-              <w:t>Via websites of werknemers in NL Healthcare Clinics alsnog informatie proberen te verkrijgen</w:t>
+              <w:t xml:space="preserve">Via websites of werknemers in NL Healthcare </w:t>
+            </w:r>
+            <w:proofErr w:type="spellStart"/>
+            <w:r>
+              <w:rPr>
+                <w:rFonts w:eastAsia="MS Mincho"/>
+              </w:rPr>
+              <w:t>Clinics</w:t>
+            </w:r>
+            <w:proofErr w:type="spellEnd"/>
+            <w:r>
+              <w:rPr>
+                <w:rFonts w:eastAsia="MS Mincho"/>
+              </w:rPr>
+              <w:t xml:space="preserve"> alsnog informatie proberen te verkrijgen</w:t>
             </w:r>
             <w:r>
               <w:rPr>
@@ -6827,7 +7434,7 @@
           <w:rFonts w:eastAsia="MS Mincho"/>
         </w:rPr>
       </w:pPr>
-      <w:bookmarkStart w:id="30" w:name="_Toc472593962"/>
+      <w:bookmarkStart w:id="29" w:name="_Toc472593962"/>
       <w:r>
         <w:rPr>
           <w:rFonts w:eastAsia="MS Mincho"/>
@@ -6841,7 +7448,7 @@
         </w:rPr>
         <w:t>lanning</w:t>
       </w:r>
-      <w:bookmarkEnd w:id="30"/>
+      <w:bookmarkEnd w:id="29"/>
     </w:p>
     <w:p>
       <w:pPr>
@@ -6850,24 +7457,24 @@
           <w:rFonts w:eastAsia="MS Mincho"/>
         </w:rPr>
       </w:pPr>
-      <w:bookmarkStart w:id="31" w:name="_Toc38723628"/>
-      <w:bookmarkStart w:id="32" w:name="_Toc472593963"/>
+      <w:bookmarkStart w:id="30" w:name="_Toc38723628"/>
+      <w:bookmarkStart w:id="31" w:name="_Toc472593963"/>
       <w:r>
         <w:rPr>
           <w:noProof/>
           <w:color w:val="000000"/>
         </w:rPr>
         <w:drawing>
-          <wp:anchor distT="0" distB="0" distL="114300" distR="114300" simplePos="0" relativeHeight="251660288" behindDoc="0" locked="0" layoutInCell="1" allowOverlap="1" wp14:anchorId="4BF4951A" wp14:editId="48FD5289">
+          <wp:anchor distT="0" distB="0" distL="114300" distR="114300" simplePos="0" relativeHeight="251660288" behindDoc="0" locked="0" layoutInCell="1" allowOverlap="1" wp14:anchorId="4BF4951A" wp14:editId="6DB26B5B">
             <wp:simplePos x="0" y="0"/>
             <wp:positionH relativeFrom="column">
-              <wp:posOffset>-585470</wp:posOffset>
+              <wp:posOffset>-519430</wp:posOffset>
             </wp:positionH>
             <wp:positionV relativeFrom="paragraph">
-              <wp:posOffset>363220</wp:posOffset>
+              <wp:posOffset>346075</wp:posOffset>
             </wp:positionV>
-            <wp:extent cx="6983730" cy="824230"/>
-            <wp:effectExtent l="0" t="0" r="1270" b="0"/>
+            <wp:extent cx="6913245" cy="815340"/>
+            <wp:effectExtent l="0" t="0" r="0" b="0"/>
             <wp:wrapTopAndBottom/>
             <wp:docPr id="5" name="Afbeelding 5"/>
             <wp:cNvGraphicFramePr>
@@ -6895,7 +7502,7 @@
                   <pic:spPr>
                     <a:xfrm>
                       <a:off x="0" y="0"/>
-                      <a:ext cx="6983730" cy="824230"/>
+                      <a:ext cx="6913245" cy="815340"/>
                     </a:xfrm>
                     <a:prstGeom prst="rect">
                       <a:avLst/>
@@ -6919,33 +7526,33 @@
         </w:rPr>
         <w:t>Fasering</w:t>
       </w:r>
+      <w:bookmarkEnd w:id="30"/>
       <w:bookmarkEnd w:id="31"/>
+    </w:p>
+    <w:p>
+      <w:pPr>
+        <w:pStyle w:val="Kop2"/>
+        <w:rPr>
+          <w:rFonts w:eastAsia="MS Mincho"/>
+          <w:color w:val="000000"/>
+        </w:rPr>
+      </w:pPr>
+      <w:bookmarkStart w:id="32" w:name="_Toc472593964"/>
+      <w:r>
+        <w:rPr>
+          <w:rFonts w:eastAsia="MS Mincho"/>
+          <w:color w:val="000000"/>
+        </w:rPr>
+        <w:t>P</w:t>
+      </w:r>
+      <w:r>
+        <w:rPr>
+          <w:rFonts w:eastAsia="MS Mincho"/>
+          <w:color w:val="000000"/>
+        </w:rPr>
+        <w:t>roducten</w:t>
+      </w:r>
       <w:bookmarkEnd w:id="32"/>
-    </w:p>
-    <w:p>
-      <w:pPr>
-        <w:pStyle w:val="Kop2"/>
-        <w:rPr>
-          <w:rFonts w:eastAsia="MS Mincho"/>
-          <w:color w:val="000000"/>
-        </w:rPr>
-      </w:pPr>
-      <w:bookmarkStart w:id="33" w:name="_Toc472593964"/>
-      <w:r>
-        <w:rPr>
-          <w:rFonts w:eastAsia="MS Mincho"/>
-          <w:color w:val="000000"/>
-        </w:rPr>
-        <w:t>P</w:t>
-      </w:r>
-      <w:r>
-        <w:rPr>
-          <w:rFonts w:eastAsia="MS Mincho"/>
-          <w:color w:val="000000"/>
-        </w:rPr>
-        <w:t>roducten</w:t>
-      </w:r>
-      <w:bookmarkEnd w:id="33"/>
     </w:p>
     <w:p>
       <w:pPr>
@@ -6982,12 +7589,14 @@
         <w:pStyle w:val="Plattetekst2"/>
         <w:spacing w:after="0" w:line="276" w:lineRule="auto"/>
       </w:pPr>
+      <w:proofErr w:type="spellStart"/>
       <w:r>
         <w:rPr>
           <w:b/>
         </w:rPr>
         <w:t>Basisgegevensset</w:t>
       </w:r>
+      <w:proofErr w:type="spellEnd"/>
     </w:p>
     <w:p>
       <w:pPr>
@@ -7066,11 +7675,19 @@
         <w:pStyle w:val="Plattetekst2"/>
         <w:spacing w:after="0" w:line="276" w:lineRule="auto"/>
       </w:pPr>
+      <w:proofErr w:type="spellStart"/>
       <w:r>
         <w:rPr>
           <w:b/>
         </w:rPr>
-        <w:t>Proof of Concept</w:t>
+        <w:t>Proof</w:t>
+      </w:r>
+      <w:proofErr w:type="spellEnd"/>
+      <w:r>
+        <w:rPr>
+          <w:b/>
+        </w:rPr>
+        <w:t xml:space="preserve"> of Concept</w:t>
       </w:r>
     </w:p>
     <w:p>
@@ -7079,7 +7696,31 @@
         <w:spacing w:after="0" w:line="276" w:lineRule="auto"/>
       </w:pPr>
       <w:r>
-        <w:t>De proof of concept moet voldoen aan de eisen van de te ontwikkelde basisgegevensset, van deze basisgegevensset wordt een duidelijke structuur ontwikkeld dat leesbaar is voor de patiënt.</w:t>
+        <w:t xml:space="preserve">De </w:t>
+      </w:r>
+      <w:proofErr w:type="spellStart"/>
+      <w:r>
+        <w:t>proof</w:t>
+      </w:r>
+      <w:proofErr w:type="spellEnd"/>
+      <w:r>
+        <w:t xml:space="preserve"> of concept moet voldoen aan de eisen van de te ontwikkelde </w:t>
+      </w:r>
+      <w:proofErr w:type="spellStart"/>
+      <w:r>
+        <w:t>basisgegevensset</w:t>
+      </w:r>
+      <w:proofErr w:type="spellEnd"/>
+      <w:r>
+        <w:t xml:space="preserve">, van deze </w:t>
+      </w:r>
+      <w:proofErr w:type="spellStart"/>
+      <w:r>
+        <w:t>basisgegevensset</w:t>
+      </w:r>
+      <w:proofErr w:type="spellEnd"/>
+      <w:r>
+        <w:t xml:space="preserve"> wordt een duidelijke structuur ontwikkeld dat leesbaar is voor de patiënt.</w:t>
       </w:r>
     </w:p>
     <w:p>
@@ -7109,8 +7750,8 @@
           <w:color w:val="000000"/>
         </w:rPr>
       </w:pPr>
-      <w:bookmarkStart w:id="34" w:name="_Toc38723632"/>
-      <w:bookmarkStart w:id="35" w:name="_Toc472593965"/>
+      <w:bookmarkStart w:id="33" w:name="_Toc38723632"/>
+      <w:bookmarkStart w:id="34" w:name="_Toc472593965"/>
       <w:r>
         <w:rPr>
           <w:rFonts w:eastAsia="MS Mincho"/>
@@ -7119,8 +7760,8 @@
         <w:lastRenderedPageBreak/>
         <w:t>Planning</w:t>
       </w:r>
+      <w:bookmarkEnd w:id="33"/>
       <w:bookmarkEnd w:id="34"/>
-      <w:bookmarkEnd w:id="35"/>
     </w:p>
     <w:p>
       <w:pPr>
@@ -7238,8 +7879,18 @@
           <w:color w:val="000000"/>
           <w:lang w:val="en-US"/>
         </w:rPr>
-        <w:t>3 Maart</w:t>
-      </w:r>
+        <w:t xml:space="preserve">3 </w:t>
+      </w:r>
+      <w:proofErr w:type="spellStart"/>
+      <w:r>
+        <w:rPr>
+          <w:rFonts w:eastAsia="MS Mincho"/>
+          <w:color w:val="000000"/>
+          <w:lang w:val="en-US"/>
+        </w:rPr>
+        <w:t>Maart</w:t>
+      </w:r>
+      <w:proofErr w:type="spellEnd"/>
       <w:r>
         <w:rPr>
           <w:rFonts w:eastAsia="MS Mincho"/>
@@ -7267,8 +7918,18 @@
           <w:color w:val="000000"/>
           <w:lang w:val="en-US"/>
         </w:rPr>
-        <w:t>24 Maart</w:t>
-      </w:r>
+        <w:t xml:space="preserve">24 </w:t>
+      </w:r>
+      <w:proofErr w:type="spellStart"/>
+      <w:r>
+        <w:rPr>
+          <w:rFonts w:eastAsia="MS Mincho"/>
+          <w:color w:val="000000"/>
+          <w:lang w:val="en-US"/>
+        </w:rPr>
+        <w:t>Maart</w:t>
+      </w:r>
+      <w:proofErr w:type="spellEnd"/>
       <w:r>
         <w:rPr>
           <w:rFonts w:eastAsia="MS Mincho"/>
@@ -7327,16 +7988,16 @@
           <w:lang w:eastAsia="nl-NL"/>
         </w:rPr>
         <w:drawing>
-          <wp:anchor distT="0" distB="0" distL="114300" distR="114300" simplePos="0" relativeHeight="251659264" behindDoc="0" locked="0" layoutInCell="1" allowOverlap="1" wp14:anchorId="50B2D89E" wp14:editId="0530032B">
+          <wp:anchor distT="0" distB="0" distL="114300" distR="114300" simplePos="0" relativeHeight="251659264" behindDoc="0" locked="0" layoutInCell="1" allowOverlap="1" wp14:anchorId="50B2D89E" wp14:editId="42AE2DD7">
             <wp:simplePos x="0" y="0"/>
             <wp:positionH relativeFrom="column">
-              <wp:posOffset>-731520</wp:posOffset>
+              <wp:posOffset>-449580</wp:posOffset>
             </wp:positionH>
             <wp:positionV relativeFrom="paragraph">
-              <wp:posOffset>234950</wp:posOffset>
+              <wp:posOffset>229870</wp:posOffset>
             </wp:positionV>
-            <wp:extent cx="7195820" cy="2815590"/>
-            <wp:effectExtent l="0" t="0" r="0" b="3810"/>
+            <wp:extent cx="6913245" cy="2705100"/>
+            <wp:effectExtent l="0" t="0" r="0" b="12700"/>
             <wp:wrapTopAndBottom/>
             <wp:docPr id="4" name="Afbeelding 4"/>
             <wp:cNvGraphicFramePr>
@@ -7364,7 +8025,7 @@
                   <pic:spPr>
                     <a:xfrm>
                       <a:off x="0" y="0"/>
-                      <a:ext cx="7195820" cy="2815590"/>
+                      <a:ext cx="6913245" cy="2705100"/>
                     </a:xfrm>
                     <a:prstGeom prst="rect">
                       <a:avLst/>
@@ -7421,8 +8082,8 @@
           <w:rFonts w:eastAsia="MS Mincho"/>
         </w:rPr>
       </w:pPr>
-      <w:bookmarkStart w:id="36" w:name="_Toc38723634"/>
-      <w:bookmarkStart w:id="37" w:name="_Toc472593966"/>
+      <w:bookmarkStart w:id="35" w:name="_Toc38723634"/>
+      <w:bookmarkStart w:id="36" w:name="_Toc472593966"/>
       <w:r>
         <w:rPr>
           <w:rFonts w:eastAsia="MS Mincho"/>
@@ -7430,594 +8091,710 @@
         <w:lastRenderedPageBreak/>
         <w:t>Benodigde mensen en middelen</w:t>
       </w:r>
+      <w:bookmarkEnd w:id="35"/>
       <w:bookmarkEnd w:id="36"/>
+    </w:p>
+    <w:p>
+      <w:pPr>
+        <w:rPr>
+          <w:b/>
+          <w:color w:val="000000"/>
+        </w:rPr>
+      </w:pPr>
+      <w:r>
+        <w:rPr>
+          <w:b/>
+          <w:color w:val="000000"/>
+        </w:rPr>
+        <w:t>B</w:t>
+      </w:r>
+      <w:r>
+        <w:rPr>
+          <w:b/>
+          <w:color w:val="000000"/>
+        </w:rPr>
+        <w:t>egeleider</w:t>
+      </w:r>
+    </w:p>
+    <w:p>
+      <w:pPr>
+        <w:rPr>
+          <w:color w:val="000000"/>
+        </w:rPr>
+      </w:pPr>
+      <w:r>
+        <w:rPr>
+          <w:color w:val="000000"/>
+        </w:rPr>
+        <w:t xml:space="preserve">De </w:t>
+      </w:r>
+      <w:r>
+        <w:rPr>
+          <w:color w:val="000000"/>
+        </w:rPr>
+        <w:t>begeleider is</w:t>
+      </w:r>
+      <w:r>
+        <w:rPr>
+          <w:color w:val="000000"/>
+        </w:rPr>
+        <w:t xml:space="preserve"> tijdens dit project </w:t>
+      </w:r>
+      <w:r>
+        <w:rPr>
+          <w:color w:val="000000"/>
+        </w:rPr>
+        <w:t xml:space="preserve">het dagelijkse aanspreekpunt en becommentarieert en beoordeeld tussentijdse producten. De begeleider is medeverantwoordelijk voor de eindbeoordeling van de student. </w:t>
+      </w:r>
+    </w:p>
+    <w:p>
+      <w:pPr>
+        <w:rPr>
+          <w:color w:val="000000"/>
+        </w:rPr>
+      </w:pPr>
+    </w:p>
+    <w:p>
+      <w:pPr>
+        <w:rPr>
+          <w:b/>
+          <w:color w:val="000000"/>
+        </w:rPr>
+      </w:pPr>
+      <w:r>
+        <w:rPr>
+          <w:b/>
+          <w:color w:val="000000"/>
+        </w:rPr>
+        <w:t>Stagesupervisor</w:t>
+      </w:r>
+    </w:p>
+    <w:p>
+      <w:pPr>
+        <w:rPr>
+          <w:color w:val="000000"/>
+        </w:rPr>
+      </w:pPr>
+      <w:r>
+        <w:rPr>
+          <w:color w:val="000000"/>
+        </w:rPr>
+        <w:t xml:space="preserve">De supervisor bewaakt het niveau en de voortgang van het project en </w:t>
+      </w:r>
+      <w:r>
+        <w:rPr>
+          <w:color w:val="000000"/>
+        </w:rPr>
+        <w:t>het wetenschappelijk verslag. Ook d</w:t>
+      </w:r>
+      <w:r>
+        <w:rPr>
+          <w:color w:val="000000"/>
+        </w:rPr>
+        <w:t>e supervisor is ook medeverantwoordelijk voor de eindbeoordeling van de student.</w:t>
+      </w:r>
+    </w:p>
+    <w:p>
+      <w:pPr>
+        <w:rPr>
+          <w:color w:val="000000"/>
+        </w:rPr>
+      </w:pPr>
+    </w:p>
+    <w:p>
+      <w:pPr>
+        <w:rPr>
+          <w:b/>
+          <w:color w:val="000000"/>
+        </w:rPr>
+      </w:pPr>
+      <w:r>
+        <w:rPr>
+          <w:b/>
+          <w:color w:val="000000"/>
+        </w:rPr>
+        <w:t>Docent Academische Vaardigheden</w:t>
+      </w:r>
+    </w:p>
+    <w:p>
+      <w:pPr>
+        <w:rPr>
+          <w:color w:val="000000"/>
+        </w:rPr>
+      </w:pPr>
+      <w:r>
+        <w:rPr>
+          <w:color w:val="000000"/>
+        </w:rPr>
+        <w:t xml:space="preserve">De docent academische vaardigheden is </w:t>
+      </w:r>
+      <w:r>
+        <w:rPr>
+          <w:color w:val="000000"/>
+        </w:rPr>
+        <w:t>ook medeverantwoordelijk voor de eindbeoordeling van de student</w:t>
+      </w:r>
+      <w:r>
+        <w:rPr>
+          <w:color w:val="000000"/>
+        </w:rPr>
+        <w:t>.</w:t>
+      </w:r>
+      <w:r>
+        <w:rPr>
+          <w:color w:val="000000"/>
+        </w:rPr>
+        <w:t xml:space="preserve"> Daarnaast kan advies worden gevraagd rondom het wetenschappelijk verslag en de presentatie.</w:t>
+      </w:r>
+      <w:r>
+        <w:rPr>
+          <w:color w:val="000000"/>
+        </w:rPr>
+        <w:t xml:space="preserve"> </w:t>
+      </w:r>
+    </w:p>
+    <w:p>
+      <w:pPr>
+        <w:rPr>
+          <w:color w:val="000000"/>
+        </w:rPr>
+      </w:pPr>
+    </w:p>
+    <w:p>
+      <w:pPr>
+        <w:rPr>
+          <w:color w:val="000000"/>
+        </w:rPr>
+      </w:pPr>
+      <w:r>
+        <w:rPr>
+          <w:b/>
+          <w:color w:val="000000"/>
+        </w:rPr>
+        <w:t>Zorgverleners in de bewegingszorg</w:t>
+      </w:r>
+    </w:p>
+    <w:p>
+      <w:pPr>
+        <w:rPr>
+          <w:color w:val="000000"/>
+        </w:rPr>
+      </w:pPr>
+      <w:r>
+        <w:rPr>
+          <w:color w:val="000000"/>
+        </w:rPr>
+        <w:t xml:space="preserve">De </w:t>
+      </w:r>
+      <w:r>
+        <w:rPr>
+          <w:color w:val="000000"/>
+        </w:rPr>
+        <w:t>zorgverleners</w:t>
+      </w:r>
+      <w:r>
+        <w:rPr>
+          <w:color w:val="000000"/>
+        </w:rPr>
+        <w:t xml:space="preserve"> zijn bij d</w:t>
+      </w:r>
+      <w:r>
+        <w:rPr>
+          <w:color w:val="000000"/>
+        </w:rPr>
+        <w:t>it project betrokken omdat onderzocht wordt naar een nieuwe samengesteld</w:t>
+      </w:r>
+      <w:r>
+        <w:rPr>
+          <w:color w:val="000000"/>
+        </w:rPr>
+        <w:t xml:space="preserve">e </w:t>
+      </w:r>
+      <w:proofErr w:type="spellStart"/>
+      <w:r>
+        <w:rPr>
+          <w:color w:val="000000"/>
+        </w:rPr>
+        <w:t>basisgegevensset</w:t>
+      </w:r>
+      <w:proofErr w:type="spellEnd"/>
+      <w:r>
+        <w:rPr>
+          <w:color w:val="000000"/>
+        </w:rPr>
+        <w:t xml:space="preserve"> voor de bewegingszorg</w:t>
+      </w:r>
+      <w:r>
+        <w:rPr>
+          <w:color w:val="000000"/>
+        </w:rPr>
+        <w:t xml:space="preserve">. </w:t>
+      </w:r>
+      <w:r>
+        <w:rPr>
+          <w:color w:val="000000"/>
+        </w:rPr>
+        <w:t>Zij</w:t>
+      </w:r>
+      <w:r>
+        <w:rPr>
+          <w:color w:val="000000"/>
+        </w:rPr>
+        <w:t xml:space="preserve"> worden geïnterviewd om erachter te komen welke belangrijke patiëntengegevens in deze </w:t>
+      </w:r>
+      <w:proofErr w:type="spellStart"/>
+      <w:r>
+        <w:rPr>
+          <w:color w:val="000000"/>
+        </w:rPr>
+        <w:t>basisgegevensset</w:t>
+      </w:r>
+      <w:proofErr w:type="spellEnd"/>
+      <w:r>
+        <w:rPr>
+          <w:color w:val="000000"/>
+        </w:rPr>
+        <w:t xml:space="preserve"> moeten komen.</w:t>
+      </w:r>
+    </w:p>
+    <w:p>
+      <w:pPr>
+        <w:rPr>
+          <w:color w:val="000000"/>
+        </w:rPr>
+      </w:pPr>
+    </w:p>
+    <w:p>
+      <w:pPr>
+        <w:rPr>
+          <w:color w:val="000000"/>
+        </w:rPr>
+      </w:pPr>
+      <w:r>
+        <w:rPr>
+          <w:b/>
+          <w:color w:val="000000"/>
+        </w:rPr>
+        <w:t>Deskundige op het gebied van zorginformatiebouwstenen</w:t>
+      </w:r>
+    </w:p>
+    <w:p>
+      <w:pPr>
+        <w:rPr>
+          <w:color w:val="000000"/>
+        </w:rPr>
+      </w:pPr>
+      <w:r>
+        <w:rPr>
+          <w:color w:val="000000"/>
+        </w:rPr>
+        <w:t xml:space="preserve">Naast de begeleider kan een andere </w:t>
+      </w:r>
+      <w:r>
+        <w:rPr>
+          <w:color w:val="000000"/>
+        </w:rPr>
+        <w:t xml:space="preserve">deskundige de ontwikkelde </w:t>
+      </w:r>
+      <w:proofErr w:type="spellStart"/>
+      <w:r>
+        <w:rPr>
+          <w:color w:val="000000"/>
+        </w:rPr>
+        <w:t>basisgegevensset</w:t>
+      </w:r>
+      <w:proofErr w:type="spellEnd"/>
+      <w:r>
+        <w:rPr>
+          <w:color w:val="000000"/>
+        </w:rPr>
+        <w:t xml:space="preserve"> controleren en hier advies of commentaar op geven.</w:t>
+      </w:r>
+    </w:p>
+    <w:p>
+      <w:pPr>
+        <w:rPr>
+          <w:color w:val="000000"/>
+        </w:rPr>
+      </w:pPr>
+      <w:r>
+        <w:rPr>
+          <w:color w:val="000000"/>
+        </w:rPr>
+        <w:t xml:space="preserve"> </w:t>
+      </w:r>
+    </w:p>
+    <w:p>
+      <w:pPr>
+        <w:rPr>
+          <w:color w:val="000000"/>
+        </w:rPr>
+      </w:pPr>
+    </w:p>
+    <w:p>
+      <w:pPr>
+        <w:rPr>
+          <w:color w:val="000000"/>
+        </w:rPr>
+      </w:pPr>
+    </w:p>
+    <w:p>
+      <w:pPr>
+        <w:rPr>
+          <w:color w:val="000000"/>
+        </w:rPr>
+      </w:pPr>
+    </w:p>
+    <w:p/>
+    <w:p>
+      <w:pPr>
+        <w:pStyle w:val="Kop1"/>
+        <w:rPr>
+          <w:rFonts w:eastAsia="MS Mincho"/>
+        </w:rPr>
+      </w:pPr>
+      <w:bookmarkStart w:id="37" w:name="_Toc472593967"/>
+      <w:r>
+        <w:rPr>
+          <w:rFonts w:eastAsia="MS Mincho"/>
+        </w:rPr>
+        <w:t>Projecttoleranties</w:t>
+      </w:r>
       <w:bookmarkEnd w:id="37"/>
     </w:p>
     <w:p>
       <w:pPr>
         <w:rPr>
+          <w:rFonts w:eastAsia="MS Mincho"/>
+          <w:color w:val="000000"/>
+        </w:rPr>
+      </w:pPr>
+      <w:r>
+        <w:rPr>
+          <w:rFonts w:eastAsia="MS Mincho"/>
           <w:b/>
           <w:color w:val="000000"/>
         </w:rPr>
-      </w:pPr>
-      <w:r>
-        <w:rPr>
+        <w:t>Tijd</w:t>
+      </w:r>
+    </w:p>
+    <w:p>
+      <w:pPr>
+        <w:rPr>
+          <w:rFonts w:eastAsia="MS Mincho"/>
           <w:b/>
           <w:color w:val="000000"/>
         </w:rPr>
-        <w:t>B</w:t>
-      </w:r>
-      <w:r>
-        <w:rPr>
+      </w:pPr>
+      <w:r>
+        <w:rPr>
+          <w:rFonts w:eastAsia="MS Mincho"/>
+          <w:color w:val="000000"/>
+        </w:rPr>
+        <w:t>Als de student 5 of meer werkdagen afwezig is, zal de lengte van de stage met dezelfde periode verlengd worden.</w:t>
+      </w:r>
+    </w:p>
+    <w:p>
+      <w:pPr>
+        <w:rPr>
+          <w:rFonts w:eastAsia="MS Mincho"/>
+          <w:color w:val="000000"/>
+        </w:rPr>
+      </w:pPr>
+      <w:r>
+        <w:rPr>
+          <w:rFonts w:eastAsia="MS Mincho"/>
+          <w:color w:val="000000"/>
+        </w:rPr>
+        <w:t xml:space="preserve"> </w:t>
+      </w:r>
+    </w:p>
+    <w:p>
+      <w:pPr>
+        <w:rPr>
+          <w:rFonts w:eastAsia="MS Mincho"/>
+          <w:color w:val="000000"/>
+        </w:rPr>
+      </w:pPr>
+      <w:r>
+        <w:rPr>
+          <w:rFonts w:eastAsia="MS Mincho"/>
           <w:b/>
           <w:color w:val="000000"/>
         </w:rPr>
-        <w:t>egeleider</w:t>
-      </w:r>
-    </w:p>
-    <w:p>
-      <w:pPr>
-        <w:rPr>
-          <w:color w:val="000000"/>
-        </w:rPr>
-      </w:pPr>
-      <w:r>
-        <w:rPr>
+        <w:t>Risico</w:t>
+      </w:r>
+    </w:p>
+    <w:p>
+      <w:pPr>
+        <w:rPr>
+          <w:rFonts w:eastAsia="MS Mincho"/>
+          <w:color w:val="000000"/>
+        </w:rPr>
+      </w:pPr>
+      <w:r>
+        <w:rPr>
+          <w:rFonts w:eastAsia="MS Mincho"/>
+          <w:color w:val="000000"/>
+        </w:rPr>
+        <w:t xml:space="preserve">Een </w:t>
+      </w:r>
+      <w:proofErr w:type="spellStart"/>
+      <w:r>
+        <w:rPr>
+          <w:rFonts w:eastAsia="MS Mincho"/>
+          <w:color w:val="000000"/>
+        </w:rPr>
+        <w:t>proof</w:t>
+      </w:r>
+      <w:proofErr w:type="spellEnd"/>
+      <w:r>
+        <w:rPr>
+          <w:rFonts w:eastAsia="MS Mincho"/>
+          <w:color w:val="000000"/>
+        </w:rPr>
+        <w:t xml:space="preserve"> of concept</w:t>
+      </w:r>
+      <w:r>
+        <w:rPr>
+          <w:rFonts w:eastAsia="MS Mincho"/>
+          <w:color w:val="000000"/>
+        </w:rPr>
+        <w:t xml:space="preserve"> wordt gemaakt</w:t>
+      </w:r>
+      <w:r>
+        <w:rPr>
+          <w:rFonts w:eastAsia="MS Mincho"/>
+          <w:color w:val="000000"/>
+        </w:rPr>
+        <w:t xml:space="preserve"> rondom het gebruik van de </w:t>
+      </w:r>
+      <w:proofErr w:type="spellStart"/>
+      <w:r>
+        <w:rPr>
+          <w:rFonts w:eastAsia="MS Mincho"/>
+          <w:color w:val="000000"/>
+        </w:rPr>
+        <w:t>basisgegvensset</w:t>
+      </w:r>
+      <w:proofErr w:type="spellEnd"/>
+      <w:r>
+        <w:rPr>
+          <w:rFonts w:eastAsia="MS Mincho"/>
+          <w:color w:val="000000"/>
+        </w:rPr>
+        <w:t xml:space="preserve"> voor </w:t>
+      </w:r>
+      <w:r>
+        <w:rPr>
+          <w:rFonts w:eastAsia="MS Mincho"/>
+          <w:color w:val="000000"/>
+        </w:rPr>
+        <w:t>beweg</w:t>
+      </w:r>
+      <w:r>
+        <w:rPr>
+          <w:rFonts w:eastAsia="MS Mincho"/>
+          <w:color w:val="000000"/>
+        </w:rPr>
+        <w:t>ingszorg</w:t>
+      </w:r>
+      <w:r>
+        <w:rPr>
+          <w:rFonts w:eastAsia="MS Mincho"/>
+          <w:color w:val="000000"/>
+        </w:rPr>
+        <w:t xml:space="preserve">. Deze wordt pas ontwikkeld wanneer </w:t>
+      </w:r>
+      <w:r>
+        <w:rPr>
+          <w:rFonts w:eastAsia="MS Mincho"/>
+          <w:color w:val="000000"/>
+        </w:rPr>
+        <w:t>tijd</w:t>
+      </w:r>
+      <w:r>
+        <w:rPr>
+          <w:rFonts w:eastAsia="MS Mincho"/>
+          <w:color w:val="000000"/>
+        </w:rPr>
+        <w:t xml:space="preserve"> over is. </w:t>
+      </w:r>
+      <w:r>
+        <w:rPr>
+          <w:rFonts w:eastAsia="MS Mincho"/>
           <w:color w:val="000000"/>
         </w:rPr>
         <w:t xml:space="preserve">De </w:t>
       </w:r>
-      <w:r>
-        <w:rPr>
-          <w:color w:val="000000"/>
-        </w:rPr>
-        <w:t>begeleider is</w:t>
-      </w:r>
-      <w:r>
-        <w:rPr>
-          <w:color w:val="000000"/>
-        </w:rPr>
-        <w:t xml:space="preserve"> tijdens dit project </w:t>
-      </w:r>
-      <w:r>
-        <w:rPr>
-          <w:color w:val="000000"/>
-        </w:rPr>
-        <w:t xml:space="preserve">het dagelijkse aanspreekpunt en becommentarieert en beoordeeld tussentijdse producten. De begeleider is medeverantwoordelijk voor de eindbeoordeling van de student. </w:t>
-      </w:r>
-    </w:p>
-    <w:p>
-      <w:pPr>
-        <w:rPr>
-          <w:color w:val="000000"/>
-        </w:rPr>
-      </w:pPr>
-    </w:p>
-    <w:p>
-      <w:pPr>
-        <w:rPr>
+      <w:proofErr w:type="spellStart"/>
+      <w:r>
+        <w:rPr>
+          <w:rFonts w:eastAsia="MS Mincho"/>
+          <w:color w:val="000000"/>
+        </w:rPr>
+        <w:t>proof</w:t>
+      </w:r>
+      <w:proofErr w:type="spellEnd"/>
+      <w:r>
+        <w:rPr>
+          <w:rFonts w:eastAsia="MS Mincho"/>
+          <w:color w:val="000000"/>
+        </w:rPr>
+        <w:t xml:space="preserve"> of concept kan worden gebruikt als beginpunt voor verder ontwikkeling.</w:t>
+      </w:r>
+      <w:r>
+        <w:rPr>
+          <w:rFonts w:eastAsia="MS Mincho"/>
+          <w:color w:val="000000"/>
+        </w:rPr>
+        <w:t xml:space="preserve"> </w:t>
+      </w:r>
+    </w:p>
+    <w:p>
+      <w:pPr>
+        <w:rPr>
+          <w:rFonts w:eastAsia="MS Mincho"/>
+          <w:color w:val="000000"/>
+        </w:rPr>
+      </w:pPr>
+    </w:p>
+    <w:p>
+      <w:pPr>
+        <w:rPr>
+          <w:rFonts w:eastAsia="MS Mincho"/>
+          <w:color w:val="000000"/>
+        </w:rPr>
+      </w:pPr>
+    </w:p>
+    <w:p>
+      <w:pPr>
+        <w:rPr>
+          <w:rFonts w:eastAsia="MS Mincho"/>
+          <w:color w:val="000000"/>
+        </w:rPr>
+      </w:pPr>
+      <w:r>
+        <w:rPr>
+          <w:rFonts w:eastAsia="MS Mincho"/>
           <w:b/>
           <w:color w:val="000000"/>
         </w:rPr>
-      </w:pPr>
-      <w:r>
-        <w:rPr>
-          <w:b/>
-          <w:color w:val="000000"/>
-        </w:rPr>
-        <w:t>Stagesupervisor</w:t>
-      </w:r>
-    </w:p>
-    <w:p>
-      <w:pPr>
-        <w:rPr>
-          <w:color w:val="000000"/>
-        </w:rPr>
-      </w:pPr>
-      <w:r>
-        <w:rPr>
-          <w:color w:val="000000"/>
-        </w:rPr>
-        <w:t xml:space="preserve">De supervisor bewaakt het niveau en de voortgang van het project en </w:t>
-      </w:r>
-      <w:r>
-        <w:rPr>
-          <w:color w:val="000000"/>
-        </w:rPr>
-        <w:t>het wetenschappelijk verslag. Ook d</w:t>
-      </w:r>
-      <w:r>
-        <w:rPr>
-          <w:color w:val="000000"/>
-        </w:rPr>
-        <w:t>e supervisor is ook medeverantwoordelijk voor de eindbeoordeling van de student.</w:t>
-      </w:r>
-    </w:p>
-    <w:p>
-      <w:pPr>
-        <w:rPr>
-          <w:color w:val="000000"/>
-        </w:rPr>
-      </w:pPr>
-    </w:p>
-    <w:p>
-      <w:pPr>
-        <w:rPr>
-          <w:b/>
-          <w:color w:val="000000"/>
-        </w:rPr>
-      </w:pPr>
-      <w:r>
-        <w:rPr>
-          <w:b/>
-          <w:color w:val="000000"/>
-        </w:rPr>
-        <w:t>Docent Academische Vaardigheden</w:t>
-      </w:r>
-    </w:p>
-    <w:p>
-      <w:pPr>
-        <w:rPr>
-          <w:color w:val="000000"/>
-        </w:rPr>
-      </w:pPr>
-      <w:r>
-        <w:rPr>
-          <w:color w:val="000000"/>
-        </w:rPr>
-        <w:t xml:space="preserve">De docent academische vaardigheden is </w:t>
-      </w:r>
-      <w:r>
-        <w:rPr>
-          <w:color w:val="000000"/>
-        </w:rPr>
-        <w:t>ook medeverantwoordelijk voor de eindbeoordeling van de student</w:t>
-      </w:r>
-      <w:r>
-        <w:rPr>
-          <w:color w:val="000000"/>
-        </w:rPr>
-        <w:t>.</w:t>
-      </w:r>
-      <w:r>
-        <w:rPr>
-          <w:color w:val="000000"/>
-        </w:rPr>
-        <w:t xml:space="preserve"> Daarnaast kan advies worden gevraagd rondom het wetenschappelijk verslag en de presentatie.</w:t>
-      </w:r>
-      <w:r>
-        <w:rPr>
-          <w:color w:val="000000"/>
-        </w:rPr>
-        <w:t xml:space="preserve"> </w:t>
-      </w:r>
-    </w:p>
-    <w:p>
-      <w:pPr>
-        <w:rPr>
-          <w:color w:val="000000"/>
-        </w:rPr>
-      </w:pPr>
-    </w:p>
-    <w:p>
-      <w:pPr>
-        <w:rPr>
-          <w:color w:val="000000"/>
-        </w:rPr>
-      </w:pPr>
-      <w:r>
-        <w:rPr>
-          <w:b/>
-          <w:color w:val="000000"/>
-        </w:rPr>
-        <w:t>Zorgverleners in de bewegingszorg</w:t>
-      </w:r>
-    </w:p>
-    <w:p>
-      <w:pPr>
-        <w:rPr>
-          <w:color w:val="000000"/>
-        </w:rPr>
-      </w:pPr>
-      <w:r>
-        <w:rPr>
+        <w:t>Kwaliteit</w:t>
+      </w:r>
+    </w:p>
+    <w:p>
+      <w:pPr>
+        <w:rPr>
+          <w:rFonts w:eastAsia="MS Mincho"/>
+          <w:color w:val="000000"/>
+        </w:rPr>
+      </w:pPr>
+      <w:r>
+        <w:rPr>
+          <w:rFonts w:eastAsia="MS Mincho"/>
           <w:color w:val="000000"/>
         </w:rPr>
         <w:t xml:space="preserve">De </w:t>
       </w:r>
-      <w:r>
-        <w:rPr>
-          <w:color w:val="000000"/>
-        </w:rPr>
-        <w:t>zorgverleners</w:t>
-      </w:r>
-      <w:r>
-        <w:rPr>
-          <w:color w:val="000000"/>
-        </w:rPr>
-        <w:t xml:space="preserve"> zijn bij d</w:t>
-      </w:r>
-      <w:r>
-        <w:rPr>
-          <w:color w:val="000000"/>
-        </w:rPr>
-        <w:t>it project betrokken omdat onderzocht wordt naar een nieuwe samengesteld</w:t>
-      </w:r>
-      <w:r>
-        <w:rPr>
-          <w:color w:val="000000"/>
-        </w:rPr>
-        <w:t>e basisgegevensset voor de bewegingszorg</w:t>
-      </w:r>
-      <w:r>
-        <w:rPr>
-          <w:color w:val="000000"/>
-        </w:rPr>
-        <w:t xml:space="preserve">. </w:t>
-      </w:r>
-      <w:r>
-        <w:rPr>
-          <w:color w:val="000000"/>
-        </w:rPr>
-        <w:t>Zij</w:t>
-      </w:r>
-      <w:r>
-        <w:rPr>
-          <w:color w:val="000000"/>
-        </w:rPr>
-        <w:t xml:space="preserve"> worden geïnterviewd om erachter te komen welke belangrijke patiëntengegevens in deze basisgegevensset moeten komen.</w:t>
-      </w:r>
-    </w:p>
-    <w:p>
-      <w:pPr>
-        <w:rPr>
-          <w:color w:val="000000"/>
-        </w:rPr>
-      </w:pPr>
-    </w:p>
-    <w:p>
-      <w:pPr>
-        <w:rPr>
-          <w:color w:val="000000"/>
-        </w:rPr>
-      </w:pPr>
-      <w:r>
-        <w:rPr>
-          <w:b/>
-          <w:color w:val="000000"/>
-        </w:rPr>
-        <w:t>Deskundige op het gebied van zorginformatiebouwstenen</w:t>
-      </w:r>
-    </w:p>
-    <w:p>
-      <w:pPr>
-        <w:rPr>
-          <w:color w:val="000000"/>
-        </w:rPr>
-      </w:pPr>
-      <w:r>
-        <w:rPr>
-          <w:color w:val="000000"/>
-        </w:rPr>
-        <w:t xml:space="preserve">Naast de begeleider kan een andere </w:t>
-      </w:r>
-      <w:r>
-        <w:rPr>
-          <w:color w:val="000000"/>
-        </w:rPr>
-        <w:t>deskundige de ontwikkelde basisgegevensset controleren en hier advies of commentaar op geven.</w:t>
-      </w:r>
-    </w:p>
-    <w:p>
-      <w:pPr>
-        <w:rPr>
-          <w:color w:val="000000"/>
-        </w:rPr>
-      </w:pPr>
-      <w:r>
-        <w:rPr>
-          <w:color w:val="000000"/>
-        </w:rPr>
-        <w:t xml:space="preserve"> </w:t>
-      </w:r>
-    </w:p>
-    <w:p/>
-    <w:p>
-      <w:pPr>
-        <w:pStyle w:val="Kop1"/>
-        <w:rPr>
-          <w:rFonts w:eastAsia="MS Mincho"/>
-        </w:rPr>
-      </w:pPr>
-      <w:bookmarkStart w:id="38" w:name="_Toc472593967"/>
-      <w:r>
-        <w:rPr>
-          <w:rFonts w:eastAsia="MS Mincho"/>
-        </w:rPr>
-        <w:t>Projecttoleranties</w:t>
-      </w:r>
+      <w:proofErr w:type="spellStart"/>
+      <w:r>
+        <w:rPr>
+          <w:rFonts w:eastAsia="MS Mincho"/>
+          <w:color w:val="000000"/>
+        </w:rPr>
+        <w:t>proof</w:t>
+      </w:r>
+      <w:proofErr w:type="spellEnd"/>
+      <w:r>
+        <w:rPr>
+          <w:rFonts w:eastAsia="MS Mincho"/>
+          <w:color w:val="000000"/>
+        </w:rPr>
+        <w:t xml:space="preserve"> of concept</w:t>
+      </w:r>
+      <w:r>
+        <w:rPr>
+          <w:rFonts w:eastAsia="MS Mincho"/>
+          <w:color w:val="000000"/>
+        </w:rPr>
+        <w:t xml:space="preserve"> dat </w:t>
+      </w:r>
+      <w:r>
+        <w:rPr>
+          <w:rFonts w:eastAsia="MS Mincho"/>
+          <w:color w:val="000000"/>
+        </w:rPr>
+        <w:t>ontwikkeld</w:t>
+      </w:r>
+      <w:r>
+        <w:rPr>
+          <w:rFonts w:eastAsia="MS Mincho"/>
+          <w:color w:val="000000"/>
+        </w:rPr>
+        <w:t xml:space="preserve"> wordt </w:t>
+      </w:r>
+      <w:r>
+        <w:rPr>
+          <w:rFonts w:eastAsia="MS Mincho"/>
+          <w:color w:val="000000"/>
+        </w:rPr>
+        <w:t xml:space="preserve">moet een goede basis </w:t>
+      </w:r>
+      <w:r>
+        <w:rPr>
+          <w:rFonts w:eastAsia="MS Mincho"/>
+          <w:color w:val="000000"/>
+        </w:rPr>
+        <w:t>vormen</w:t>
+      </w:r>
+      <w:r>
+        <w:rPr>
+          <w:rFonts w:eastAsia="MS Mincho"/>
+          <w:color w:val="000000"/>
+        </w:rPr>
+        <w:t xml:space="preserve"> voor ontwikkelaars</w:t>
+      </w:r>
+      <w:r>
+        <w:rPr>
+          <w:rFonts w:eastAsia="MS Mincho"/>
+          <w:color w:val="000000"/>
+        </w:rPr>
+        <w:t xml:space="preserve">. Wanneer onvoldoende tijd is voor het ontwikkelen van dit </w:t>
+      </w:r>
+      <w:proofErr w:type="spellStart"/>
+      <w:r>
+        <w:rPr>
+          <w:rFonts w:eastAsia="MS Mincho"/>
+          <w:color w:val="000000"/>
+        </w:rPr>
+        <w:t>proof</w:t>
+      </w:r>
+      <w:proofErr w:type="spellEnd"/>
+      <w:r>
+        <w:rPr>
+          <w:rFonts w:eastAsia="MS Mincho"/>
+          <w:color w:val="000000"/>
+        </w:rPr>
+        <w:t xml:space="preserve"> of concept</w:t>
+      </w:r>
+      <w:r>
+        <w:rPr>
+          <w:rFonts w:eastAsia="MS Mincho"/>
+          <w:color w:val="000000"/>
+        </w:rPr>
+        <w:t xml:space="preserve"> dan moet het prototype goed genoeg zijn als basis voor verdere ontwikkeling.</w:t>
+      </w:r>
+    </w:p>
+    <w:p>
+      <w:pPr>
+        <w:rPr>
+          <w:rFonts w:eastAsia="MS Mincho"/>
+          <w:color w:val="000000"/>
+        </w:rPr>
+      </w:pPr>
+      <w:bookmarkStart w:id="38" w:name="_GoBack"/>
       <w:bookmarkEnd w:id="38"/>
-    </w:p>
-    <w:p>
-      <w:pPr>
-        <w:rPr>
-          <w:rFonts w:eastAsia="MS Mincho"/>
-          <w:color w:val="000000"/>
-        </w:rPr>
-      </w:pPr>
-      <w:r>
-        <w:rPr>
-          <w:rFonts w:eastAsia="MS Mincho"/>
-          <w:b/>
-          <w:color w:val="000000"/>
-        </w:rPr>
-        <w:t>Tijd</w:t>
-      </w:r>
-    </w:p>
-    <w:p>
-      <w:pPr>
-        <w:rPr>
-          <w:rFonts w:eastAsia="MS Mincho"/>
-          <w:b/>
-          <w:color w:val="000000"/>
-        </w:rPr>
-      </w:pPr>
-      <w:r>
-        <w:rPr>
-          <w:rFonts w:eastAsia="MS Mincho"/>
-          <w:color w:val="000000"/>
-        </w:rPr>
-        <w:t>Als de student 5 of meer werkdagen afwezig is, zal de lengte van de stage met dezelfde periode verlengd worden.</w:t>
-      </w:r>
-    </w:p>
-    <w:p>
-      <w:pPr>
-        <w:rPr>
-          <w:rFonts w:eastAsia="MS Mincho"/>
-          <w:color w:val="000000"/>
-        </w:rPr>
-      </w:pPr>
-      <w:r>
-        <w:rPr>
-          <w:rFonts w:eastAsia="MS Mincho"/>
-          <w:color w:val="000000"/>
-        </w:rPr>
-        <w:t xml:space="preserve"> </w:t>
-      </w:r>
-    </w:p>
-    <w:p>
-      <w:pPr>
-        <w:rPr>
-          <w:rFonts w:eastAsia="MS Mincho"/>
-          <w:color w:val="000000"/>
-        </w:rPr>
-      </w:pPr>
-      <w:r>
-        <w:rPr>
-          <w:rFonts w:eastAsia="MS Mincho"/>
-          <w:b/>
-          <w:color w:val="000000"/>
-        </w:rPr>
-        <w:t>Risico</w:t>
-      </w:r>
-    </w:p>
-    <w:p>
-      <w:pPr>
-        <w:rPr>
-          <w:rFonts w:eastAsia="MS Mincho"/>
-          <w:color w:val="000000"/>
-        </w:rPr>
-      </w:pPr>
-      <w:r>
-        <w:rPr>
-          <w:rFonts w:eastAsia="MS Mincho"/>
-          <w:color w:val="000000"/>
-        </w:rPr>
-        <w:t xml:space="preserve">Een </w:t>
-      </w:r>
-      <w:r>
-        <w:rPr>
-          <w:rFonts w:eastAsia="MS Mincho"/>
-          <w:color w:val="000000"/>
-        </w:rPr>
-        <w:t>proof of concept</w:t>
-      </w:r>
-      <w:r>
-        <w:rPr>
-          <w:rFonts w:eastAsia="MS Mincho"/>
-          <w:color w:val="000000"/>
-        </w:rPr>
-        <w:t xml:space="preserve"> wordt gemaakt</w:t>
-      </w:r>
-      <w:r>
-        <w:rPr>
-          <w:rFonts w:eastAsia="MS Mincho"/>
-          <w:color w:val="000000"/>
-        </w:rPr>
-        <w:t xml:space="preserve"> rondom het gebruik van de basisgegvensset</w:t>
-      </w:r>
-      <w:r>
-        <w:rPr>
-          <w:rFonts w:eastAsia="MS Mincho"/>
-          <w:color w:val="000000"/>
-        </w:rPr>
-        <w:t xml:space="preserve"> voor </w:t>
-      </w:r>
-      <w:r>
-        <w:rPr>
-          <w:rFonts w:eastAsia="MS Mincho"/>
-          <w:color w:val="000000"/>
-        </w:rPr>
-        <w:t>beweg</w:t>
-      </w:r>
-      <w:r>
-        <w:rPr>
-          <w:rFonts w:eastAsia="MS Mincho"/>
-          <w:color w:val="000000"/>
-        </w:rPr>
-        <w:t>ingszorg</w:t>
-      </w:r>
-      <w:r>
-        <w:rPr>
-          <w:rFonts w:eastAsia="MS Mincho"/>
-          <w:color w:val="000000"/>
-        </w:rPr>
-        <w:t xml:space="preserve">. Deze wordt pas ontwikkeld wanneer </w:t>
-      </w:r>
-      <w:r>
-        <w:rPr>
-          <w:rFonts w:eastAsia="MS Mincho"/>
-          <w:color w:val="000000"/>
-        </w:rPr>
-        <w:t>tijd</w:t>
-      </w:r>
-      <w:r>
-        <w:rPr>
-          <w:rFonts w:eastAsia="MS Mincho"/>
-          <w:color w:val="000000"/>
-        </w:rPr>
-        <w:t xml:space="preserve"> over is. </w:t>
-      </w:r>
-      <w:r>
-        <w:rPr>
-          <w:rFonts w:eastAsia="MS Mincho"/>
-          <w:color w:val="000000"/>
-        </w:rPr>
-        <w:t>De proof of concept kan worden gebruikt als beginpunt voor verder ontwikkeling.</w:t>
-      </w:r>
-      <w:r>
-        <w:rPr>
-          <w:rFonts w:eastAsia="MS Mincho"/>
-          <w:color w:val="000000"/>
-        </w:rPr>
-        <w:t xml:space="preserve"> </w:t>
-      </w:r>
-    </w:p>
-    <w:p>
-      <w:pPr>
-        <w:rPr>
-          <w:rFonts w:eastAsia="MS Mincho"/>
-          <w:color w:val="000000"/>
-        </w:rPr>
-      </w:pPr>
-    </w:p>
-    <w:p>
-      <w:pPr>
-        <w:rPr>
-          <w:rFonts w:eastAsia="MS Mincho"/>
-          <w:color w:val="000000"/>
-        </w:rPr>
-      </w:pPr>
-    </w:p>
-    <w:p>
-      <w:pPr>
-        <w:rPr>
-          <w:rFonts w:eastAsia="MS Mincho"/>
-          <w:color w:val="000000"/>
-        </w:rPr>
-      </w:pPr>
-      <w:r>
-        <w:rPr>
-          <w:rFonts w:eastAsia="MS Mincho"/>
-          <w:b/>
-          <w:color w:val="000000"/>
-        </w:rPr>
-        <w:t>Kwaliteit</w:t>
-      </w:r>
-    </w:p>
-    <w:p>
-      <w:pPr>
-        <w:rPr>
-          <w:rFonts w:eastAsia="MS Mincho"/>
-          <w:color w:val="000000"/>
-        </w:rPr>
-      </w:pPr>
-      <w:r>
-        <w:rPr>
-          <w:rFonts w:eastAsia="MS Mincho"/>
-          <w:color w:val="000000"/>
-        </w:rPr>
-        <w:t>De proof of concept</w:t>
-      </w:r>
-      <w:r>
-        <w:rPr>
-          <w:rFonts w:eastAsia="MS Mincho"/>
-          <w:color w:val="000000"/>
-        </w:rPr>
-        <w:t xml:space="preserve"> dat </w:t>
-      </w:r>
-      <w:r>
-        <w:rPr>
-          <w:rFonts w:eastAsia="MS Mincho"/>
-          <w:color w:val="000000"/>
-        </w:rPr>
-        <w:t>ontwikkeld</w:t>
-      </w:r>
-      <w:r>
-        <w:rPr>
-          <w:rFonts w:eastAsia="MS Mincho"/>
-          <w:color w:val="000000"/>
-        </w:rPr>
-        <w:t xml:space="preserve"> wordt </w:t>
-      </w:r>
-      <w:r>
-        <w:rPr>
-          <w:rFonts w:eastAsia="MS Mincho"/>
-          <w:color w:val="000000"/>
-        </w:rPr>
-        <w:t xml:space="preserve">moet een goede basis </w:t>
-      </w:r>
-      <w:r>
-        <w:rPr>
-          <w:rFonts w:eastAsia="MS Mincho"/>
-          <w:color w:val="000000"/>
-        </w:rPr>
-        <w:t>vormen</w:t>
-      </w:r>
-      <w:r>
-        <w:rPr>
-          <w:rFonts w:eastAsia="MS Mincho"/>
-          <w:color w:val="000000"/>
-        </w:rPr>
-        <w:t xml:space="preserve"> voor ontwikkelaars</w:t>
-      </w:r>
-      <w:r>
-        <w:rPr>
-          <w:rFonts w:eastAsia="MS Mincho"/>
-          <w:color w:val="000000"/>
-        </w:rPr>
-        <w:t xml:space="preserve">. Wanneer onvoldoende tijd is voor het ontwikkelen van dit </w:t>
-      </w:r>
-      <w:r>
-        <w:rPr>
-          <w:rFonts w:eastAsia="MS Mincho"/>
-          <w:color w:val="000000"/>
-        </w:rPr>
-        <w:t>proof of concept</w:t>
-      </w:r>
-      <w:r>
-        <w:rPr>
-          <w:rFonts w:eastAsia="MS Mincho"/>
-          <w:color w:val="000000"/>
-        </w:rPr>
-        <w:t xml:space="preserve"> dan moet het prototype goed genoeg zijn als basis voor verdere ontwikkeling.</w:t>
-      </w:r>
-    </w:p>
-    <w:p>
-      <w:pPr>
-        <w:rPr>
-          <w:rFonts w:eastAsia="MS Mincho"/>
-          <w:color w:val="000000"/>
-        </w:rPr>
-      </w:pPr>
-    </w:p>
-    <w:p>
-      <w:pPr>
-        <w:rPr>
-          <w:rFonts w:eastAsia="MS Mincho"/>
-          <w:color w:val="000000"/>
-        </w:rPr>
-      </w:pPr>
     </w:p>
     <w:p>
       <w:pPr>
@@ -8067,6 +8844,7 @@
           <w:szCs w:val="18"/>
         </w:rPr>
       </w:pPr>
+      <w:proofErr w:type="spellStart"/>
       <w:r>
         <w:rPr>
           <w:rFonts w:ascii="Verdana" w:eastAsia="MS Mincho" w:hAnsi="Verdana"/>
@@ -8074,7 +8852,17 @@
           <w:sz w:val="18"/>
           <w:szCs w:val="18"/>
         </w:rPr>
-        <w:t xml:space="preserve">Nictiz. Hoe online is jouw ziekenhuis? [Internet]. Beschikbaar via: </w:t>
+        <w:t>Nictiz</w:t>
+      </w:r>
+      <w:proofErr w:type="spellEnd"/>
+      <w:r>
+        <w:rPr>
+          <w:rFonts w:ascii="Verdana" w:eastAsia="MS Mincho" w:hAnsi="Verdana"/>
+          <w:color w:val="000000"/>
+          <w:sz w:val="18"/>
+          <w:szCs w:val="18"/>
+        </w:rPr>
+        <w:t xml:space="preserve">. Hoe online is jouw ziekenhuis? [Internet]. Beschikbaar via: </w:t>
       </w:r>
       <w:hyperlink r:id="rId20" w:history="1">
         <w:r>
@@ -8230,7 +9018,27 @@
           <w:sz w:val="18"/>
           <w:szCs w:val="18"/>
         </w:rPr>
-        <w:t xml:space="preserve">Registratie aan de bron. Basisgegevensset Zorg. </w:t>
+        <w:t xml:space="preserve">Registratie aan de bron. </w:t>
+      </w:r>
+      <w:proofErr w:type="spellStart"/>
+      <w:r>
+        <w:rPr>
+          <w:rFonts w:ascii="Verdana" w:eastAsia="MS Mincho" w:hAnsi="Verdana"/>
+          <w:color w:val="000000"/>
+          <w:sz w:val="18"/>
+          <w:szCs w:val="18"/>
+        </w:rPr>
+        <w:t>Basisgegevensset</w:t>
+      </w:r>
+      <w:proofErr w:type="spellEnd"/>
+      <w:r>
+        <w:rPr>
+          <w:rFonts w:ascii="Verdana" w:eastAsia="MS Mincho" w:hAnsi="Verdana"/>
+          <w:color w:val="000000"/>
+          <w:sz w:val="18"/>
+          <w:szCs w:val="18"/>
+        </w:rPr>
+        <w:t xml:space="preserve"> Zorg. </w:t>
       </w:r>
       <w:r>
         <w:rPr>
@@ -8339,6 +9147,7 @@
           <w:szCs w:val="18"/>
         </w:rPr>
       </w:pPr>
+      <w:proofErr w:type="spellStart"/>
       <w:r>
         <w:rPr>
           <w:rFonts w:ascii="Verdana" w:eastAsia="MS Mincho" w:hAnsi="Verdana"/>
@@ -8346,7 +9155,17 @@
           <w:sz w:val="18"/>
           <w:szCs w:val="18"/>
         </w:rPr>
-        <w:t xml:space="preserve">Nictiz. FHIR dé standaard voor gegevensuitwisseling in de zorg? [Internet]. Beschikbaar via: </w:t>
+        <w:t>Nictiz</w:t>
+      </w:r>
+      <w:proofErr w:type="spellEnd"/>
+      <w:r>
+        <w:rPr>
+          <w:rFonts w:ascii="Verdana" w:eastAsia="MS Mincho" w:hAnsi="Verdana"/>
+          <w:color w:val="000000"/>
+          <w:sz w:val="18"/>
+          <w:szCs w:val="18"/>
+        </w:rPr>
+        <w:t xml:space="preserve">. FHIR dé standaard voor gegevensuitwisseling in de zorg? [Internet]. Beschikbaar via: </w:t>
       </w:r>
       <w:hyperlink r:id="rId25" w:history="1">
         <w:r>
@@ -8588,7 +9407,7 @@
         <w:sz w:val="14"/>
         <w:szCs w:val="14"/>
       </w:rPr>
-      <w:t>4</w:t>
+      <w:t>3</w:t>
     </w:r>
     <w:r>
       <w:rPr>
@@ -8637,7 +9456,7 @@
         <w:sz w:val="14"/>
         <w:szCs w:val="14"/>
       </w:rPr>
-      <w:t>11</w:t>
+      <w:t>12</w:t>
     </w:r>
     <w:r>
       <w:rPr>
@@ -8771,7 +9590,7 @@
         <w:sz w:val="14"/>
         <w:szCs w:val="14"/>
       </w:rPr>
-      <w:t>5</w:t>
+      <w:t>12</w:t>
     </w:r>
     <w:r>
       <w:rPr>
@@ -8820,7 +9639,7 @@
         <w:sz w:val="14"/>
         <w:szCs w:val="14"/>
       </w:rPr>
-      <w:t>11</w:t>
+      <w:t>12</w:t>
     </w:r>
     <w:r>
       <w:rPr>
@@ -8890,7 +9709,23 @@
         <w:sz w:val="14"/>
         <w:szCs w:val="14"/>
       </w:rPr>
-      <w:t xml:space="preserve">FHIR-based informatie-uitwisseling voor </w:t>
+      <w:t>FHIR-</w:t>
+    </w:r>
+    <w:proofErr w:type="spellStart"/>
+    <w:r>
+      <w:rPr>
+        <w:sz w:val="14"/>
+        <w:szCs w:val="14"/>
+      </w:rPr>
+      <w:t>based</w:t>
+    </w:r>
+    <w:proofErr w:type="spellEnd"/>
+    <w:r>
+      <w:rPr>
+        <w:sz w:val="14"/>
+        <w:szCs w:val="14"/>
+      </w:rPr>
+      <w:t xml:space="preserve"> informatie-uitwisseling voor </w:t>
     </w:r>
     <w:r>
       <w:rPr>
@@ -8904,8 +9739,17 @@
         <w:sz w:val="14"/>
         <w:szCs w:val="14"/>
       </w:rPr>
-      <w:t xml:space="preserve"> bij NL Healthcare Clinics</w:t>
+      <w:t xml:space="preserve"> bij NL Healthcare </w:t>
     </w:r>
+    <w:proofErr w:type="spellStart"/>
+    <w:r>
+      <w:rPr>
+        <w:sz w:val="14"/>
+        <w:szCs w:val="14"/>
+      </w:rPr>
+      <w:t>Clinics</w:t>
+    </w:r>
+    <w:proofErr w:type="spellEnd"/>
   </w:p>
 </w:hdr>
 </file>
@@ -8941,7 +9785,23 @@
         <w:sz w:val="14"/>
         <w:szCs w:val="14"/>
       </w:rPr>
-      <w:t xml:space="preserve">FHIR-based informatie-uitwisseling voor </w:t>
+      <w:t>FHIR-</w:t>
+    </w:r>
+    <w:proofErr w:type="spellStart"/>
+    <w:r>
+      <w:rPr>
+        <w:sz w:val="14"/>
+        <w:szCs w:val="14"/>
+      </w:rPr>
+      <w:t>based</w:t>
+    </w:r>
+    <w:proofErr w:type="spellEnd"/>
+    <w:r>
+      <w:rPr>
+        <w:sz w:val="14"/>
+        <w:szCs w:val="14"/>
+      </w:rPr>
+      <w:t xml:space="preserve"> informatie-uitwisseling voor </w:t>
     </w:r>
     <w:r>
       <w:rPr>
@@ -8955,8 +9815,17 @@
         <w:sz w:val="14"/>
         <w:szCs w:val="14"/>
       </w:rPr>
-      <w:t xml:space="preserve"> bij NL Healthcare Clinics</w:t>
+      <w:t xml:space="preserve"> bij NL Healthcare </w:t>
     </w:r>
+    <w:proofErr w:type="spellStart"/>
+    <w:r>
+      <w:rPr>
+        <w:sz w:val="14"/>
+        <w:szCs w:val="14"/>
+      </w:rPr>
+      <w:t>Clinics</w:t>
+    </w:r>
+    <w:proofErr w:type="spellEnd"/>
   </w:p>
 </w:hdr>
 </file>
@@ -12303,7 +13172,7 @@
 </file>
 
 <file path=customXml/itemProps1.xml><?xml version="1.0" encoding="utf-8"?>
-<ds:datastoreItem xmlns:ds="http://schemas.openxmlformats.org/officeDocument/2006/customXml" ds:itemID="{92E9822C-E2A6-9A48-8442-4C684C84C7C5}">
+<ds:datastoreItem xmlns:ds="http://schemas.openxmlformats.org/officeDocument/2006/customXml" ds:itemID="{D5413665-7BAB-B84D-A418-3C670517295F}">
   <ds:schemaRefs>
     <ds:schemaRef ds:uri="http://schemas.openxmlformats.org/officeDocument/2006/bibliography"/>
   </ds:schemaRefs>

</xml_diff>